<commit_message>
Dodal poročilo klasifikatorja v word
</commit_message>
<xml_diff>
--- a/Poročilo.docx
+++ b/Poročilo.docx
@@ -374,73 +374,293 @@
         </w:rPr>
         <w:t xml:space="preserve"> in orodja</w:t>
       </w:r>
+    </w:p>
+    <w:p>
+      <w:pPr>
+        <w:rPr>
+          <w:lang w:val="en-US"/>
+        </w:rPr>
+      </w:pPr>
+      <w:r>
+        <w:rPr>
+          <w:lang w:val="en-US"/>
+        </w:rPr>
+        <w:tab/>
+        <w:t>Ugotovitve grafi itd.</w:t>
+      </w:r>
+    </w:p>
+    <w:p>
+      <w:pPr>
+        <w:rPr>
+          <w:lang w:val="en-US"/>
+        </w:rPr>
+      </w:pPr>
+      <w:r>
+        <w:rPr>
+          <w:lang w:val="en-US"/>
+        </w:rPr>
+        <w:tab/>
+        <w:t>Ocenitev klasifikatorja (test)</w:t>
+      </w:r>
+    </w:p>
+    <w:p>
+      <w:pPr>
+        <w:rPr>
+          <w:lang w:val="en-US"/>
+        </w:rPr>
+      </w:pPr>
+      <w:r>
+        <w:rPr>
+          <w:lang w:val="en-US"/>
+        </w:rPr>
+        <w:tab/>
+        <w:t>Zaključek</w:t>
+      </w:r>
+    </w:p>
+    <w:p>
+      <w:pPr>
+        <w:rPr>
+          <w:lang w:val="en-US"/>
+        </w:rPr>
+      </w:pPr>
+    </w:p>
+    <w:p/>
+    <w:p>
+      <w:r>
+        <w:t>Klasifikatior:</w:t>
+      </w:r>
+    </w:p>
+    <w:p>
+      <w:pPr>
+        <w:pStyle w:val="Heading2"/>
+      </w:pPr>
+      <w:r>
+        <w:t>Namen klasifikacije</w:t>
+      </w:r>
+    </w:p>
+    <w:p/>
+    <w:p>
+      <w:r>
+        <w:t xml:space="preserve">S klasifikacijo smo nameravali analizirati podatke (twitte ter članke) in jih deliti na </w:t>
+      </w:r>
+      <w:r>
+        <w:t>tri kategorije:</w:t>
+      </w:r>
+    </w:p>
+    <w:p>
+      <w:pPr>
+        <w:pStyle w:val="ListParagraph"/>
+        <w:numPr>
+          <w:ilvl w:val="0"/>
+          <w:numId w:val="14"/>
+        </w:numPr>
+      </w:pPr>
+      <w:r>
+        <w:t>Pozitivno</w:t>
+      </w:r>
+    </w:p>
+    <w:p>
+      <w:pPr>
+        <w:pStyle w:val="ListParagraph"/>
+        <w:numPr>
+          <w:ilvl w:val="0"/>
+          <w:numId w:val="14"/>
+        </w:numPr>
+      </w:pPr>
+      <w:r>
+        <w:t>Negativno</w:t>
+      </w:r>
+    </w:p>
+    <w:p>
+      <w:pPr>
+        <w:pStyle w:val="ListParagraph"/>
+        <w:numPr>
+          <w:ilvl w:val="0"/>
+          <w:numId w:val="14"/>
+        </w:numPr>
+      </w:pPr>
+      <w:r>
+        <w:t>Nevtralno</w:t>
+      </w:r>
+    </w:p>
+    <w:p>
+      <w:r>
+        <w:t>Te ugotovitve pa smo potem nameravali razporediti na graf v istem časovnem obdobju kot ceno oz. volument kriptovalute BTC.</w:t>
+      </w:r>
+    </w:p>
+    <w:p>
+      <w:pPr>
+        <w:pStyle w:val="Heading2"/>
+      </w:pPr>
+      <w:r>
+        <w:t>Izbira klasifikatorja</w:t>
+      </w:r>
+    </w:p>
+    <w:p/>
+    <w:p>
+      <w:r>
+        <w:t>V prvem po</w:t>
+      </w:r>
+      <w:r>
+        <w:t>s</w:t>
+      </w:r>
+      <w:r>
+        <w:t xml:space="preserve">kusu </w:t>
+      </w:r>
+      <w:r>
+        <w:t xml:space="preserve">smo izbrali </w:t>
+      </w:r>
+      <w:r>
+        <w:t>knjižnjico</w:t>
+      </w:r>
+      <w:r>
+        <w:t xml:space="preserve"> </w:t>
+      </w:r>
+      <w:r>
+        <w:t>za procesiranje besedila</w:t>
+      </w:r>
+      <w:r>
+        <w:t xml:space="preserve"> </w:t>
+      </w:r>
+      <w:r>
+        <w:t xml:space="preserve">textBlob, ki se kar pogosto uporablja pri sentimentalni analizi teksta. Seveda pa smo pri </w:t>
+      </w:r>
+      <w:r>
+        <w:t>tem naleteli na kar nekaj težav: U</w:t>
+      </w:r>
+      <w:r>
+        <w:t>spešnost klasifikatorja je bila slaba, manjša kot večinski klasifikator, kar pomeni, da je bila klasifikacija praktično neuporabna.</w:t>
+      </w:r>
+      <w:r>
+        <w:t xml:space="preserve"> </w:t>
+      </w:r>
+    </w:p>
+    <w:p>
+      <w:r>
+        <w:t xml:space="preserve">Naslednja možnost je bila uporabiti </w:t>
+      </w:r>
+      <w:r>
+        <w:t>naivni bayes klasifikator, prav tako od textBloba, ki uporablja nltk</w:t>
+      </w:r>
+      <w:r>
+        <w:t xml:space="preserve"> (natural language toolkit)</w:t>
+      </w:r>
+      <w:r>
+        <w:t xml:space="preserve"> in ima za učno množico že zbrane podatke ocen oz. mnenj filmov.</w:t>
+      </w:r>
+      <w:r>
+        <w:t xml:space="preserve"> Tukaj smo se odločili besedila razbiti na posamezne bes</w:t>
+      </w:r>
+      <w:r>
+        <w:t>ede in izključiti ponovitve besed</w:t>
+      </w:r>
+      <w:r>
+        <w:t>, linke ter vse za klasifkator »neuporabne« besede</w:t>
+      </w:r>
+      <w:r>
+        <w:t xml:space="preserve"> s tem smo upali,</w:t>
+      </w:r>
+      <w:r>
+        <w:t xml:space="preserve"> da bomo izboljšali klasifikator. Vendar kljub temu nismo uspeli dobiti boljše točnosti od večinskega klasifikatorja.</w:t>
+      </w:r>
+    </w:p>
+    <w:p>
+      <w:r>
+        <w:t xml:space="preserve">Nato smo poizkušali </w:t>
+      </w:r>
+      <w:r>
+        <w:t xml:space="preserve">ustvariti svoje učne in testne podatke </w:t>
+      </w:r>
+      <w:r>
+        <w:t xml:space="preserve">s katerimi bi učili klasifikator </w:t>
+      </w:r>
+      <w:r>
+        <w:t>vendar je bilo to praktično nemogoče saj smo imeli preprosto preveč podatkov, da bi lahko vsem ročno določili kateri so pozitivni, negativni ali nevtralni.</w:t>
+      </w:r>
+      <w:r>
+        <w:t xml:space="preserve"> Zato smo idejo relativno hitro opustili</w:t>
+      </w:r>
+      <w:r>
+        <w:t>.</w:t>
+      </w:r>
+      <w:r>
+        <w:t xml:space="preserve"> </w:t>
+      </w:r>
+    </w:p>
+    <w:p>
+      <w:r>
+        <w:lastRenderedPageBreak/>
+        <w:t>Kot zadnjo alternativo smo ponovno izbrali prvi klasifikator (kateri je bil večinskemu še najbl</w:t>
+      </w:r>
+      <w:r>
+        <w:t xml:space="preserve">jižji) in odstraniti linke ter nekoristne informacije. Tako smo dobili </w:t>
+      </w:r>
+      <w:r>
+        <w:t>klasifikator, ki je bil za 2 odstotka boljši od večinskega klasifikatorja.</w:t>
+      </w:r>
+    </w:p>
+    <w:p>
+      <w:pPr>
+        <w:pStyle w:val="Heading2"/>
+      </w:pPr>
+      <w:r>
+        <w:t>Testiranje klasifikatorja</w:t>
+      </w:r>
+    </w:p>
+    <w:p>
+      <w:r>
+        <w:t>Klasifikator smo testirali tako, da smo kreirali svoje testne podatke iz naključno iz</w:t>
+      </w:r>
+      <w:r>
+        <w:t>branih twittov, teh je bilo 115. Te podatke smo klasificirali ročno ter nato pognali klasifikator in preverili rezultate.</w:t>
+      </w:r>
       <w:bookmarkStart w:id="0" w:name="_GoBack"/>
       <w:bookmarkEnd w:id="0"/>
     </w:p>
     <w:p>
-      <w:pPr>
-        <w:rPr>
-          <w:lang w:val="en-US"/>
-        </w:rPr>
-      </w:pPr>
-      <w:r>
-        <w:rPr>
-          <w:lang w:val="en-US"/>
-        </w:rPr>
-        <w:tab/>
-        <w:t>Ugotovitve grafi itd.</w:t>
-      </w:r>
-    </w:p>
-    <w:p>
-      <w:pPr>
-        <w:rPr>
-          <w:lang w:val="en-US"/>
-        </w:rPr>
-      </w:pPr>
-      <w:r>
-        <w:rPr>
-          <w:lang w:val="en-US"/>
-        </w:rPr>
-        <w:tab/>
-      </w:r>
-      <w:r>
-        <w:rPr>
-          <w:lang w:val="en-US"/>
-        </w:rPr>
-        <w:t>Ocenitev klasifikatorja (test)</w:t>
-      </w:r>
-    </w:p>
-    <w:p>
-      <w:pPr>
-        <w:rPr>
-          <w:lang w:val="en-US"/>
-        </w:rPr>
-      </w:pPr>
-      <w:r>
-        <w:rPr>
-          <w:lang w:val="en-US"/>
-        </w:rPr>
-        <w:tab/>
-        <w:t>Zaključek</w:t>
+      <w:r>
+        <w:t>Uspešnost:</w:t>
       </w:r>
     </w:p>
     <w:p>
       <w:pPr>
         <w:pStyle w:val="ListParagraph"/>
-        <w:ind w:left="360"/>
-        <w:rPr>
-          <w:sz w:val="34"/>
-          <w:szCs w:val="34"/>
-        </w:rPr>
-      </w:pPr>
+        <w:numPr>
+          <w:ilvl w:val="0"/>
+          <w:numId w:val="15"/>
+        </w:numPr>
+      </w:pPr>
+      <w:r>
+        <w:t>Večinski klasfikator: 52%</w:t>
+      </w:r>
     </w:p>
     <w:p>
       <w:pPr>
         <w:pStyle w:val="ListParagraph"/>
+        <w:numPr>
+          <w:ilvl w:val="0"/>
+          <w:numId w:val="15"/>
+        </w:numPr>
+      </w:pPr>
+      <w:r>
+        <w:t>Naš klasifikator: 54%</w:t>
+      </w:r>
+    </w:p>
+    <w:p>
+      <w:r>
+        <w:t>Ugotovitve:</w:t>
+      </w:r>
+    </w:p>
+    <w:p>
+      <w:r>
+        <w:t>V kolikor se poglobimo v rezultate se nam zdi, da je bil rezultat kar pričakovan. V twittih se uporablja ogromno besednih zvez katere je praktično nemogoče klasificirati prav tako je ogromno sarkastičnih povedi itd. Poleg tega smo delili na 3 kategorije kar pomeni da 54% točnost niti ni tako slaba.</w:t>
+      </w:r>
+    </w:p>
+    <w:p>
+      <w:pPr>
         <w:tabs>
           <w:tab w:val="left" w:pos="5475"/>
         </w:tabs>
-        <w:ind w:left="360"/>
         <w:rPr>
           <w:sz w:val="34"/>
           <w:szCs w:val="34"/>
@@ -543,7 +763,7 @@
           <w:rPr>
             <w:noProof/>
           </w:rPr>
-          <w:t>2</w:t>
+          <w:t>3</w:t>
         </w:r>
         <w:r>
           <w:rPr>
@@ -824,6 +1044,119 @@
     </w:lvl>
   </w:abstractNum>
   <w:abstractNum w:abstractNumId="2" w15:restartNumberingAfterBreak="0">
+    <w:nsid w:val="0A39614B"/>
+    <w:multiLevelType w:val="hybridMultilevel"/>
+    <w:tmpl w:val="68B461AE"/>
+    <w:lvl w:ilvl="0" w:tplc="04240001">
+      <w:start w:val="1"/>
+      <w:numFmt w:val="bullet"/>
+      <w:lvlText w:val=""/>
+      <w:lvlJc w:val="left"/>
+      <w:pPr>
+        <w:ind w:left="720" w:hanging="360"/>
+      </w:pPr>
+      <w:rPr>
+        <w:rFonts w:ascii="Symbol" w:hAnsi="Symbol" w:hint="default"/>
+      </w:rPr>
+    </w:lvl>
+    <w:lvl w:ilvl="1" w:tplc="04240003" w:tentative="1">
+      <w:start w:val="1"/>
+      <w:numFmt w:val="bullet"/>
+      <w:lvlText w:val="o"/>
+      <w:lvlJc w:val="left"/>
+      <w:pPr>
+        <w:ind w:left="1440" w:hanging="360"/>
+      </w:pPr>
+      <w:rPr>
+        <w:rFonts w:ascii="Courier New" w:hAnsi="Courier New" w:cs="Courier New" w:hint="default"/>
+      </w:rPr>
+    </w:lvl>
+    <w:lvl w:ilvl="2" w:tplc="04240005" w:tentative="1">
+      <w:start w:val="1"/>
+      <w:numFmt w:val="bullet"/>
+      <w:lvlText w:val=""/>
+      <w:lvlJc w:val="left"/>
+      <w:pPr>
+        <w:ind w:left="2160" w:hanging="360"/>
+      </w:pPr>
+      <w:rPr>
+        <w:rFonts w:ascii="Wingdings" w:hAnsi="Wingdings" w:hint="default"/>
+      </w:rPr>
+    </w:lvl>
+    <w:lvl w:ilvl="3" w:tplc="04240001" w:tentative="1">
+      <w:start w:val="1"/>
+      <w:numFmt w:val="bullet"/>
+      <w:lvlText w:val=""/>
+      <w:lvlJc w:val="left"/>
+      <w:pPr>
+        <w:ind w:left="2880" w:hanging="360"/>
+      </w:pPr>
+      <w:rPr>
+        <w:rFonts w:ascii="Symbol" w:hAnsi="Symbol" w:hint="default"/>
+      </w:rPr>
+    </w:lvl>
+    <w:lvl w:ilvl="4" w:tplc="04240003" w:tentative="1">
+      <w:start w:val="1"/>
+      <w:numFmt w:val="bullet"/>
+      <w:lvlText w:val="o"/>
+      <w:lvlJc w:val="left"/>
+      <w:pPr>
+        <w:ind w:left="3600" w:hanging="360"/>
+      </w:pPr>
+      <w:rPr>
+        <w:rFonts w:ascii="Courier New" w:hAnsi="Courier New" w:cs="Courier New" w:hint="default"/>
+      </w:rPr>
+    </w:lvl>
+    <w:lvl w:ilvl="5" w:tplc="04240005" w:tentative="1">
+      <w:start w:val="1"/>
+      <w:numFmt w:val="bullet"/>
+      <w:lvlText w:val=""/>
+      <w:lvlJc w:val="left"/>
+      <w:pPr>
+        <w:ind w:left="4320" w:hanging="360"/>
+      </w:pPr>
+      <w:rPr>
+        <w:rFonts w:ascii="Wingdings" w:hAnsi="Wingdings" w:hint="default"/>
+      </w:rPr>
+    </w:lvl>
+    <w:lvl w:ilvl="6" w:tplc="04240001" w:tentative="1">
+      <w:start w:val="1"/>
+      <w:numFmt w:val="bullet"/>
+      <w:lvlText w:val=""/>
+      <w:lvlJc w:val="left"/>
+      <w:pPr>
+        <w:ind w:left="5040" w:hanging="360"/>
+      </w:pPr>
+      <w:rPr>
+        <w:rFonts w:ascii="Symbol" w:hAnsi="Symbol" w:hint="default"/>
+      </w:rPr>
+    </w:lvl>
+    <w:lvl w:ilvl="7" w:tplc="04240003" w:tentative="1">
+      <w:start w:val="1"/>
+      <w:numFmt w:val="bullet"/>
+      <w:lvlText w:val="o"/>
+      <w:lvlJc w:val="left"/>
+      <w:pPr>
+        <w:ind w:left="5760" w:hanging="360"/>
+      </w:pPr>
+      <w:rPr>
+        <w:rFonts w:ascii="Courier New" w:hAnsi="Courier New" w:cs="Courier New" w:hint="default"/>
+      </w:rPr>
+    </w:lvl>
+    <w:lvl w:ilvl="8" w:tplc="04240005" w:tentative="1">
+      <w:start w:val="1"/>
+      <w:numFmt w:val="bullet"/>
+      <w:lvlText w:val=""/>
+      <w:lvlJc w:val="left"/>
+      <w:pPr>
+        <w:ind w:left="6480" w:hanging="360"/>
+      </w:pPr>
+      <w:rPr>
+        <w:rFonts w:ascii="Wingdings" w:hAnsi="Wingdings" w:hint="default"/>
+      </w:rPr>
+    </w:lvl>
+  </w:abstractNum>
+  <w:abstractNum w:abstractNumId="3" w15:restartNumberingAfterBreak="0">
     <w:nsid w:val="0BFC791A"/>
     <w:multiLevelType w:val="multilevel"/>
     <w:tmpl w:val="B5E23BC8"/>
@@ -944,7 +1277,7 @@
       </w:rPr>
     </w:lvl>
   </w:abstractNum>
-  <w:abstractNum w:abstractNumId="3" w15:restartNumberingAfterBreak="0">
+  <w:abstractNum w:abstractNumId="4" w15:restartNumberingAfterBreak="0">
     <w:nsid w:val="14345612"/>
     <w:multiLevelType w:val="hybridMultilevel"/>
     <w:tmpl w:val="25BCFD58"/>
@@ -1033,7 +1366,7 @@
       </w:pPr>
     </w:lvl>
   </w:abstractNum>
-  <w:abstractNum w:abstractNumId="4" w15:restartNumberingAfterBreak="0">
+  <w:abstractNum w:abstractNumId="5" w15:restartNumberingAfterBreak="0">
     <w:nsid w:val="16AE347C"/>
     <w:multiLevelType w:val="multilevel"/>
     <w:tmpl w:val="8DF69786"/>
@@ -1146,7 +1479,7 @@
       </w:rPr>
     </w:lvl>
   </w:abstractNum>
-  <w:abstractNum w:abstractNumId="5" w15:restartNumberingAfterBreak="0">
+  <w:abstractNum w:abstractNumId="6" w15:restartNumberingAfterBreak="0">
     <w:nsid w:val="2F9B0234"/>
     <w:multiLevelType w:val="multilevel"/>
     <w:tmpl w:val="C790786A"/>
@@ -1269,7 +1602,7 @@
       </w:rPr>
     </w:lvl>
   </w:abstractNum>
-  <w:abstractNum w:abstractNumId="6" w15:restartNumberingAfterBreak="0">
+  <w:abstractNum w:abstractNumId="7" w15:restartNumberingAfterBreak="0">
     <w:nsid w:val="30B00B85"/>
     <w:multiLevelType w:val="hybridMultilevel"/>
     <w:tmpl w:val="5E124134"/>
@@ -1355,7 +1688,7 @@
       </w:pPr>
     </w:lvl>
   </w:abstractNum>
-  <w:abstractNum w:abstractNumId="7" w15:restartNumberingAfterBreak="0">
+  <w:abstractNum w:abstractNumId="8" w15:restartNumberingAfterBreak="0">
     <w:nsid w:val="3ADD6392"/>
     <w:multiLevelType w:val="multilevel"/>
     <w:tmpl w:val="B24E0136"/>
@@ -1476,7 +1809,7 @@
       </w:rPr>
     </w:lvl>
   </w:abstractNum>
-  <w:abstractNum w:abstractNumId="8" w15:restartNumberingAfterBreak="0">
+  <w:abstractNum w:abstractNumId="9" w15:restartNumberingAfterBreak="0">
     <w:nsid w:val="421844DB"/>
     <w:multiLevelType w:val="hybridMultilevel"/>
     <w:tmpl w:val="719E2AC0"/>
@@ -1565,7 +1898,120 @@
       </w:pPr>
     </w:lvl>
   </w:abstractNum>
-  <w:abstractNum w:abstractNumId="9" w15:restartNumberingAfterBreak="0">
+  <w:abstractNum w:abstractNumId="10" w15:restartNumberingAfterBreak="0">
+    <w:nsid w:val="44EA08A3"/>
+    <w:multiLevelType w:val="hybridMultilevel"/>
+    <w:tmpl w:val="1292A8A4"/>
+    <w:lvl w:ilvl="0" w:tplc="04240001">
+      <w:start w:val="1"/>
+      <w:numFmt w:val="bullet"/>
+      <w:lvlText w:val=""/>
+      <w:lvlJc w:val="left"/>
+      <w:pPr>
+        <w:ind w:left="720" w:hanging="360"/>
+      </w:pPr>
+      <w:rPr>
+        <w:rFonts w:ascii="Symbol" w:hAnsi="Symbol" w:hint="default"/>
+      </w:rPr>
+    </w:lvl>
+    <w:lvl w:ilvl="1" w:tplc="04240003" w:tentative="1">
+      <w:start w:val="1"/>
+      <w:numFmt w:val="bullet"/>
+      <w:lvlText w:val="o"/>
+      <w:lvlJc w:val="left"/>
+      <w:pPr>
+        <w:ind w:left="1440" w:hanging="360"/>
+      </w:pPr>
+      <w:rPr>
+        <w:rFonts w:ascii="Courier New" w:hAnsi="Courier New" w:cs="Courier New" w:hint="default"/>
+      </w:rPr>
+    </w:lvl>
+    <w:lvl w:ilvl="2" w:tplc="04240005" w:tentative="1">
+      <w:start w:val="1"/>
+      <w:numFmt w:val="bullet"/>
+      <w:lvlText w:val=""/>
+      <w:lvlJc w:val="left"/>
+      <w:pPr>
+        <w:ind w:left="2160" w:hanging="360"/>
+      </w:pPr>
+      <w:rPr>
+        <w:rFonts w:ascii="Wingdings" w:hAnsi="Wingdings" w:hint="default"/>
+      </w:rPr>
+    </w:lvl>
+    <w:lvl w:ilvl="3" w:tplc="04240001" w:tentative="1">
+      <w:start w:val="1"/>
+      <w:numFmt w:val="bullet"/>
+      <w:lvlText w:val=""/>
+      <w:lvlJc w:val="left"/>
+      <w:pPr>
+        <w:ind w:left="2880" w:hanging="360"/>
+      </w:pPr>
+      <w:rPr>
+        <w:rFonts w:ascii="Symbol" w:hAnsi="Symbol" w:hint="default"/>
+      </w:rPr>
+    </w:lvl>
+    <w:lvl w:ilvl="4" w:tplc="04240003" w:tentative="1">
+      <w:start w:val="1"/>
+      <w:numFmt w:val="bullet"/>
+      <w:lvlText w:val="o"/>
+      <w:lvlJc w:val="left"/>
+      <w:pPr>
+        <w:ind w:left="3600" w:hanging="360"/>
+      </w:pPr>
+      <w:rPr>
+        <w:rFonts w:ascii="Courier New" w:hAnsi="Courier New" w:cs="Courier New" w:hint="default"/>
+      </w:rPr>
+    </w:lvl>
+    <w:lvl w:ilvl="5" w:tplc="04240005" w:tentative="1">
+      <w:start w:val="1"/>
+      <w:numFmt w:val="bullet"/>
+      <w:lvlText w:val=""/>
+      <w:lvlJc w:val="left"/>
+      <w:pPr>
+        <w:ind w:left="4320" w:hanging="360"/>
+      </w:pPr>
+      <w:rPr>
+        <w:rFonts w:ascii="Wingdings" w:hAnsi="Wingdings" w:hint="default"/>
+      </w:rPr>
+    </w:lvl>
+    <w:lvl w:ilvl="6" w:tplc="04240001" w:tentative="1">
+      <w:start w:val="1"/>
+      <w:numFmt w:val="bullet"/>
+      <w:lvlText w:val=""/>
+      <w:lvlJc w:val="left"/>
+      <w:pPr>
+        <w:ind w:left="5040" w:hanging="360"/>
+      </w:pPr>
+      <w:rPr>
+        <w:rFonts w:ascii="Symbol" w:hAnsi="Symbol" w:hint="default"/>
+      </w:rPr>
+    </w:lvl>
+    <w:lvl w:ilvl="7" w:tplc="04240003" w:tentative="1">
+      <w:start w:val="1"/>
+      <w:numFmt w:val="bullet"/>
+      <w:lvlText w:val="o"/>
+      <w:lvlJc w:val="left"/>
+      <w:pPr>
+        <w:ind w:left="5760" w:hanging="360"/>
+      </w:pPr>
+      <w:rPr>
+        <w:rFonts w:ascii="Courier New" w:hAnsi="Courier New" w:cs="Courier New" w:hint="default"/>
+      </w:rPr>
+    </w:lvl>
+    <w:lvl w:ilvl="8" w:tplc="04240005" w:tentative="1">
+      <w:start w:val="1"/>
+      <w:numFmt w:val="bullet"/>
+      <w:lvlText w:val=""/>
+      <w:lvlJc w:val="left"/>
+      <w:pPr>
+        <w:ind w:left="6480" w:hanging="360"/>
+      </w:pPr>
+      <w:rPr>
+        <w:rFonts w:ascii="Wingdings" w:hAnsi="Wingdings" w:hint="default"/>
+      </w:rPr>
+    </w:lvl>
+  </w:abstractNum>
+  <w:abstractNum w:abstractNumId="11" w15:restartNumberingAfterBreak="0">
     <w:nsid w:val="49D002F7"/>
     <w:multiLevelType w:val="hybridMultilevel"/>
     <w:tmpl w:val="FCB08272"/>
@@ -1654,7 +2100,7 @@
       </w:pPr>
     </w:lvl>
   </w:abstractNum>
-  <w:abstractNum w:abstractNumId="10" w15:restartNumberingAfterBreak="0">
+  <w:abstractNum w:abstractNumId="12" w15:restartNumberingAfterBreak="0">
     <w:nsid w:val="4A184B31"/>
     <w:multiLevelType w:val="hybridMultilevel"/>
     <w:tmpl w:val="A8C877BA"/>
@@ -1743,7 +2189,7 @@
       </w:pPr>
     </w:lvl>
   </w:abstractNum>
-  <w:abstractNum w:abstractNumId="11" w15:restartNumberingAfterBreak="0">
+  <w:abstractNum w:abstractNumId="13" w15:restartNumberingAfterBreak="0">
     <w:nsid w:val="4DD05AD4"/>
     <w:multiLevelType w:val="multilevel"/>
     <w:tmpl w:val="B24E0136"/>
@@ -1864,7 +2310,7 @@
       </w:rPr>
     </w:lvl>
   </w:abstractNum>
-  <w:abstractNum w:abstractNumId="12" w15:restartNumberingAfterBreak="0">
+  <w:abstractNum w:abstractNumId="14" w15:restartNumberingAfterBreak="0">
     <w:nsid w:val="7B29199A"/>
     <w:multiLevelType w:val="multilevel"/>
     <w:tmpl w:val="8DF69786"/>
@@ -1981,40 +2427,46 @@
     <w:abstractNumId w:val="1"/>
   </w:num>
   <w:num w:numId="2">
+    <w:abstractNumId w:val="8"/>
+  </w:num>
+  <w:num w:numId="3">
+    <w:abstractNumId w:val="13"/>
+  </w:num>
+  <w:num w:numId="4">
+    <w:abstractNumId w:val="5"/>
+  </w:num>
+  <w:num w:numId="5">
+    <w:abstractNumId w:val="14"/>
+  </w:num>
+  <w:num w:numId="6">
+    <w:abstractNumId w:val="9"/>
+  </w:num>
+  <w:num w:numId="7">
+    <w:abstractNumId w:val="11"/>
+  </w:num>
+  <w:num w:numId="8">
     <w:abstractNumId w:val="7"/>
   </w:num>
-  <w:num w:numId="3">
-    <w:abstractNumId w:val="11"/>
-  </w:num>
-  <w:num w:numId="4">
-    <w:abstractNumId w:val="4"/>
-  </w:num>
-  <w:num w:numId="5">
-    <w:abstractNumId w:val="12"/>
-  </w:num>
-  <w:num w:numId="6">
-    <w:abstractNumId w:val="8"/>
-  </w:num>
-  <w:num w:numId="7">
-    <w:abstractNumId w:val="9"/>
-  </w:num>
-  <w:num w:numId="8">
-    <w:abstractNumId w:val="6"/>
-  </w:num>
   <w:num w:numId="9">
-    <w:abstractNumId w:val="2"/>
+    <w:abstractNumId w:val="3"/>
   </w:num>
   <w:num w:numId="10">
-    <w:abstractNumId w:val="10"/>
+    <w:abstractNumId w:val="12"/>
   </w:num>
   <w:num w:numId="11">
     <w:abstractNumId w:val="0"/>
   </w:num>
   <w:num w:numId="12">
-    <w:abstractNumId w:val="5"/>
+    <w:abstractNumId w:val="6"/>
   </w:num>
   <w:num w:numId="13">
-    <w:abstractNumId w:val="3"/>
+    <w:abstractNumId w:val="4"/>
+  </w:num>
+  <w:num w:numId="14">
+    <w:abstractNumId w:val="10"/>
+  </w:num>
+  <w:num w:numId="15">
+    <w:abstractNumId w:val="2"/>
   </w:num>
 </w:numbering>
 </file>
@@ -2434,9 +2886,32 @@
       <w:szCs w:val="32"/>
     </w:rPr>
   </w:style>
+  <w:style w:type="paragraph" w:styleId="Heading2">
+    <w:name w:val="heading 2"/>
+    <w:basedOn w:val="Normal"/>
+    <w:next w:val="Normal"/>
+    <w:link w:val="Heading2Char"/>
+    <w:uiPriority w:val="9"/>
+    <w:unhideWhenUsed/>
+    <w:qFormat/>
+    <w:rsid w:val="001863F9"/>
+    <w:pPr>
+      <w:keepNext/>
+      <w:keepLines/>
+      <w:spacing w:before="40" w:after="0"/>
+      <w:outlineLvl w:val="1"/>
+    </w:pPr>
+    <w:rPr>
+      <w:rFonts w:asciiTheme="majorHAnsi" w:eastAsiaTheme="majorEastAsia" w:hAnsiTheme="majorHAnsi" w:cstheme="majorBidi"/>
+      <w:color w:val="2F5496" w:themeColor="accent1" w:themeShade="BF"/>
+      <w:sz w:val="26"/>
+      <w:szCs w:val="26"/>
+    </w:rPr>
+  </w:style>
   <w:style w:type="character" w:default="1" w:styleId="DefaultParagraphFont">
     <w:name w:val="Default Paragraph Font"/>
     <w:uiPriority w:val="1"/>
+    <w:semiHidden/>
     <w:unhideWhenUsed/>
   </w:style>
   <w:style w:type="table" w:default="1" w:styleId="TableNormal">
@@ -2569,6 +3044,19 @@
     </w:pPr>
     <w:rPr>
       <w:lang w:val="en-US"/>
+    </w:rPr>
+  </w:style>
+  <w:style w:type="character" w:customStyle="1" w:styleId="Heading2Char">
+    <w:name w:val="Heading 2 Char"/>
+    <w:basedOn w:val="DefaultParagraphFont"/>
+    <w:link w:val="Heading2"/>
+    <w:uiPriority w:val="9"/>
+    <w:rsid w:val="001863F9"/>
+    <w:rPr>
+      <w:rFonts w:asciiTheme="majorHAnsi" w:eastAsiaTheme="majorEastAsia" w:hAnsiTheme="majorHAnsi" w:cstheme="majorBidi"/>
+      <w:color w:val="2F5496" w:themeColor="accent1" w:themeShade="BF"/>
+      <w:sz w:val="26"/>
+      <w:szCs w:val="26"/>
     </w:rPr>
   </w:style>
 </w:styles>
@@ -2874,7 +3362,7 @@
 </file>
 
 <file path=customXml/itemProps1.xml><?xml version="1.0" encoding="utf-8"?>
-<ds:datastoreItem xmlns:ds="http://schemas.openxmlformats.org/officeDocument/2006/customXml" ds:itemID="{E2409DD6-5B3C-4E87-8E5A-E6615A41D3CD}">
+<ds:datastoreItem xmlns:ds="http://schemas.openxmlformats.org/officeDocument/2006/customXml" ds:itemID="{48D1BA7E-A130-46FE-ADA5-9B305E56CBA5}">
   <ds:schemaRefs>
     <ds:schemaRef ds:uri="http://schemas.openxmlformats.org/officeDocument/2006/bibliography"/>
   </ds:schemaRefs>

</xml_diff>

<commit_message>
Preostanek opisa poskusov ocenjevanja besedila
</commit_message>
<xml_diff>
--- a/Poročilo.docx
+++ b/Poročilo.docx
@@ -1,6 +1,6 @@
 
 <file path=word/document.xml><?xml version="1.0" encoding="utf-8"?>
-<w:document xmlns:wpc="http://schemas.microsoft.com/office/word/2010/wordprocessingCanvas" xmlns:cx="http://schemas.microsoft.com/office/drawing/2014/chartex" xmlns:cx1="http://schemas.microsoft.com/office/drawing/2015/9/8/chartex" xmlns:mc="http://schemas.openxmlformats.org/markup-compatibility/2006" xmlns:o="urn:schemas-microsoft-com:office:office" xmlns:r="http://schemas.openxmlformats.org/officeDocument/2006/relationships" xmlns:m="http://schemas.openxmlformats.org/officeDocument/2006/math" xmlns:v="urn:schemas-microsoft-com:vml" xmlns:wp14="http://schemas.microsoft.com/office/word/2010/wordprocessingDrawing" xmlns:wp="http://schemas.openxmlformats.org/drawingml/2006/wordprocessingDrawing" xmlns:w10="urn:schemas-microsoft-com:office:word" xmlns:w="http://schemas.openxmlformats.org/wordprocessingml/2006/main" xmlns:w14="http://schemas.microsoft.com/office/word/2010/wordml" xmlns:w15="http://schemas.microsoft.com/office/word/2012/wordml" xmlns:w16se="http://schemas.microsoft.com/office/word/2015/wordml/symex" xmlns:wpg="http://schemas.microsoft.com/office/word/2010/wordprocessingGroup" xmlns:wpi="http://schemas.microsoft.com/office/word/2010/wordprocessingInk" xmlns:wne="http://schemas.microsoft.com/office/word/2006/wordml" xmlns:wps="http://schemas.microsoft.com/office/word/2010/wordprocessingShape" mc:Ignorable="w14 w15 w16se wp14">
+<w:document xmlns:wpc="http://schemas.microsoft.com/office/word/2010/wordprocessingCanvas" xmlns:cx="http://schemas.microsoft.com/office/drawing/2014/chartex" xmlns:cx1="http://schemas.microsoft.com/office/drawing/2015/9/8/chartex" xmlns:cx2="http://schemas.microsoft.com/office/drawing/2015/10/21/chartex" xmlns:cx3="http://schemas.microsoft.com/office/drawing/2016/5/9/chartex" xmlns:cx4="http://schemas.microsoft.com/office/drawing/2016/5/10/chartex" xmlns:cx5="http://schemas.microsoft.com/office/drawing/2016/5/11/chartex" xmlns:cx6="http://schemas.microsoft.com/office/drawing/2016/5/12/chartex" xmlns:cx7="http://schemas.microsoft.com/office/drawing/2016/5/13/chartex" xmlns:cx8="http://schemas.microsoft.com/office/drawing/2016/5/14/chartex" xmlns:mc="http://schemas.openxmlformats.org/markup-compatibility/2006" xmlns:aink="http://schemas.microsoft.com/office/drawing/2016/ink" xmlns:am3d="http://schemas.microsoft.com/office/drawing/2017/model3d" xmlns:o="urn:schemas-microsoft-com:office:office" xmlns:r="http://schemas.openxmlformats.org/officeDocument/2006/relationships" xmlns:m="http://schemas.openxmlformats.org/officeDocument/2006/math" xmlns:v="urn:schemas-microsoft-com:vml" xmlns:wp14="http://schemas.microsoft.com/office/word/2010/wordprocessingDrawing" xmlns:wp="http://schemas.openxmlformats.org/drawingml/2006/wordprocessingDrawing" xmlns:w10="urn:schemas-microsoft-com:office:word" xmlns:w="http://schemas.openxmlformats.org/wordprocessingml/2006/main" xmlns:w14="http://schemas.microsoft.com/office/word/2010/wordml" xmlns:w15="http://schemas.microsoft.com/office/word/2012/wordml" xmlns:w16cid="http://schemas.microsoft.com/office/word/2016/wordml/cid" xmlns:w16se="http://schemas.microsoft.com/office/word/2015/wordml/symex" xmlns:wpg="http://schemas.microsoft.com/office/word/2010/wordprocessingGroup" xmlns:wpi="http://schemas.microsoft.com/office/word/2010/wordprocessingInk" xmlns:wne="http://schemas.microsoft.com/office/word/2006/wordml" xmlns:wps="http://schemas.microsoft.com/office/word/2010/wordprocessingShape" mc:Ignorable="w14 w15 w16se w16cid wp14">
   <w:body>
     <w:p>
       <w:pPr>
@@ -201,7 +201,7 @@
     </w:p>
     <w:p>
       <w:pPr>
-        <w:pStyle w:val="ListParagraph"/>
+        <w:pStyle w:val="Odstavekseznama"/>
         <w:numPr>
           <w:ilvl w:val="0"/>
           <w:numId w:val="12"/>
@@ -229,7 +229,7 @@
     </w:p>
     <w:p>
       <w:pPr>
-        <w:pStyle w:val="TOCHeading"/>
+        <w:pStyle w:val="NaslovTOC"/>
         <w:tabs>
           <w:tab w:val="left" w:pos="5160"/>
         </w:tabs>
@@ -317,11 +317,19 @@
           <w:lang w:val="en-US"/>
         </w:rPr>
       </w:pPr>
-      <w:r>
-        <w:rPr>
-          <w:lang w:val="en-US"/>
-        </w:rPr>
-        <w:t>Vsebina:</w:t>
+      <w:proofErr w:type="spellStart"/>
+      <w:r>
+        <w:rPr>
+          <w:lang w:val="en-US"/>
+        </w:rPr>
+        <w:t>Vsebina</w:t>
+      </w:r>
+      <w:proofErr w:type="spellEnd"/>
+      <w:r>
+        <w:rPr>
+          <w:lang w:val="en-US"/>
+        </w:rPr>
+        <w:t>:</w:t>
       </w:r>
     </w:p>
     <w:p>
@@ -335,13 +343,76 @@
           <w:lang w:val="en-US"/>
         </w:rPr>
         <w:tab/>
-        <w:t xml:space="preserve">Vir </w:t>
-      </w:r>
-      <w:r>
-        <w:rPr>
-          <w:lang w:val="en-US"/>
-        </w:rPr>
-        <w:t>podatkov opis tega itd.</w:t>
+      </w:r>
+      <w:proofErr w:type="spellStart"/>
+      <w:r>
+        <w:rPr>
+          <w:lang w:val="en-US"/>
+        </w:rPr>
+        <w:t>Vir</w:t>
+      </w:r>
+      <w:proofErr w:type="spellEnd"/>
+      <w:r>
+        <w:rPr>
+          <w:lang w:val="en-US"/>
+        </w:rPr>
+        <w:t xml:space="preserve"> </w:t>
+      </w:r>
+      <w:proofErr w:type="spellStart"/>
+      <w:r>
+        <w:rPr>
+          <w:lang w:val="en-US"/>
+        </w:rPr>
+        <w:t>podatkov</w:t>
+      </w:r>
+      <w:proofErr w:type="spellEnd"/>
+      <w:r>
+        <w:rPr>
+          <w:lang w:val="en-US"/>
+        </w:rPr>
+        <w:t xml:space="preserve"> </w:t>
+      </w:r>
+      <w:proofErr w:type="spellStart"/>
+      <w:r>
+        <w:rPr>
+          <w:lang w:val="en-US"/>
+        </w:rPr>
+        <w:t>opis</w:t>
+      </w:r>
+      <w:proofErr w:type="spellEnd"/>
+      <w:r>
+        <w:rPr>
+          <w:lang w:val="en-US"/>
+        </w:rPr>
+        <w:t xml:space="preserve"> </w:t>
+      </w:r>
+      <w:proofErr w:type="spellStart"/>
+      <w:r>
+        <w:rPr>
+          <w:lang w:val="en-US"/>
+        </w:rPr>
+        <w:t>tega</w:t>
+      </w:r>
+      <w:proofErr w:type="spellEnd"/>
+      <w:r>
+        <w:rPr>
+          <w:lang w:val="en-US"/>
+        </w:rPr>
+        <w:t xml:space="preserve"> </w:t>
+      </w:r>
+      <w:proofErr w:type="spellStart"/>
+      <w:r>
+        <w:rPr>
+          <w:lang w:val="en-US"/>
+        </w:rPr>
+        <w:t>itd</w:t>
+      </w:r>
+      <w:proofErr w:type="spellEnd"/>
+      <w:r>
+        <w:rPr>
+          <w:lang w:val="en-US"/>
+        </w:rPr>
+        <w:t>.</w:t>
       </w:r>
     </w:p>
     <w:p>
@@ -356,24 +427,56 @@
         </w:rPr>
         <w:tab/>
       </w:r>
-      <w:r>
-        <w:rPr>
-          <w:lang w:val="en-US"/>
-        </w:rPr>
-        <w:t>Način obdelave</w:t>
-      </w:r>
-      <w:r>
-        <w:rPr>
-          <w:lang w:val="en-US"/>
-        </w:rPr>
-        <w:t xml:space="preserve"> podatkov</w:t>
-      </w:r>
-      <w:r>
-        <w:rPr>
-          <w:lang w:val="en-US"/>
-        </w:rPr>
-        <w:t xml:space="preserve"> in orodja</w:t>
-      </w:r>
+      <w:proofErr w:type="spellStart"/>
+      <w:r>
+        <w:rPr>
+          <w:lang w:val="en-US"/>
+        </w:rPr>
+        <w:t>Način</w:t>
+      </w:r>
+      <w:proofErr w:type="spellEnd"/>
+      <w:r>
+        <w:rPr>
+          <w:lang w:val="en-US"/>
+        </w:rPr>
+        <w:t xml:space="preserve"> </w:t>
+      </w:r>
+      <w:proofErr w:type="spellStart"/>
+      <w:r>
+        <w:rPr>
+          <w:lang w:val="en-US"/>
+        </w:rPr>
+        <w:t>obdelave</w:t>
+      </w:r>
+      <w:proofErr w:type="spellEnd"/>
+      <w:r>
+        <w:rPr>
+          <w:lang w:val="en-US"/>
+        </w:rPr>
+        <w:t xml:space="preserve"> </w:t>
+      </w:r>
+      <w:proofErr w:type="spellStart"/>
+      <w:r>
+        <w:rPr>
+          <w:lang w:val="en-US"/>
+        </w:rPr>
+        <w:t>podatkov</w:t>
+      </w:r>
+      <w:proofErr w:type="spellEnd"/>
+      <w:r>
+        <w:rPr>
+          <w:lang w:val="en-US"/>
+        </w:rPr>
+        <w:t xml:space="preserve"> in </w:t>
+      </w:r>
+      <w:proofErr w:type="spellStart"/>
+      <w:r>
+        <w:rPr>
+          <w:lang w:val="en-US"/>
+        </w:rPr>
+        <w:t>orodja</w:t>
+      </w:r>
+      <w:proofErr w:type="spellEnd"/>
     </w:p>
     <w:p>
       <w:pPr>
@@ -386,7 +489,48 @@
           <w:lang w:val="en-US"/>
         </w:rPr>
         <w:tab/>
-        <w:t>Ugotovitve grafi itd.</w:t>
+      </w:r>
+      <w:proofErr w:type="spellStart"/>
+      <w:r>
+        <w:rPr>
+          <w:lang w:val="en-US"/>
+        </w:rPr>
+        <w:t>Ugotovitve</w:t>
+      </w:r>
+      <w:proofErr w:type="spellEnd"/>
+      <w:r>
+        <w:rPr>
+          <w:lang w:val="en-US"/>
+        </w:rPr>
+        <w:t xml:space="preserve"> </w:t>
+      </w:r>
+      <w:proofErr w:type="spellStart"/>
+      <w:r>
+        <w:rPr>
+          <w:lang w:val="en-US"/>
+        </w:rPr>
+        <w:t>grafi</w:t>
+      </w:r>
+      <w:proofErr w:type="spellEnd"/>
+      <w:r>
+        <w:rPr>
+          <w:lang w:val="en-US"/>
+        </w:rPr>
+        <w:t xml:space="preserve"> </w:t>
+      </w:r>
+      <w:proofErr w:type="spellStart"/>
+      <w:r>
+        <w:rPr>
+          <w:lang w:val="en-US"/>
+        </w:rPr>
+        <w:t>itd</w:t>
+      </w:r>
+      <w:proofErr w:type="spellEnd"/>
+      <w:r>
+        <w:rPr>
+          <w:lang w:val="en-US"/>
+        </w:rPr>
+        <w:t>.</w:t>
       </w:r>
     </w:p>
     <w:p>
@@ -400,7 +544,34 @@
           <w:lang w:val="en-US"/>
         </w:rPr>
         <w:tab/>
-        <w:t>Ocenitev klasifikatorja (test)</w:t>
+      </w:r>
+      <w:proofErr w:type="spellStart"/>
+      <w:r>
+        <w:rPr>
+          <w:lang w:val="en-US"/>
+        </w:rPr>
+        <w:t>Ocenitev</w:t>
+      </w:r>
+      <w:proofErr w:type="spellEnd"/>
+      <w:r>
+        <w:rPr>
+          <w:lang w:val="en-US"/>
+        </w:rPr>
+        <w:t xml:space="preserve"> </w:t>
+      </w:r>
+      <w:proofErr w:type="spellStart"/>
+      <w:r>
+        <w:rPr>
+          <w:lang w:val="en-US"/>
+        </w:rPr>
+        <w:t>klasifikatorja</w:t>
+      </w:r>
+      <w:proofErr w:type="spellEnd"/>
+      <w:r>
+        <w:rPr>
+          <w:lang w:val="en-US"/>
+        </w:rPr>
+        <w:t xml:space="preserve"> (test)</w:t>
       </w:r>
     </w:p>
     <w:p>
@@ -414,8 +585,15 @@
           <w:lang w:val="en-US"/>
         </w:rPr>
         <w:tab/>
+      </w:r>
+      <w:proofErr w:type="spellStart"/>
+      <w:r>
+        <w:rPr>
+          <w:lang w:val="en-US"/>
+        </w:rPr>
         <w:t>Zaključek</w:t>
       </w:r>
+      <w:proofErr w:type="spellEnd"/>
     </w:p>
     <w:p>
       <w:pPr>
@@ -427,12 +605,12 @@
     <w:p/>
     <w:p>
       <w:r>
-        <w:t>Klasifikatior:</w:t>
-      </w:r>
-    </w:p>
-    <w:p>
-      <w:pPr>
-        <w:pStyle w:val="Heading2"/>
+        <w:t>Klasifikator:</w:t>
+      </w:r>
+    </w:p>
+    <w:p>
+      <w:pPr>
+        <w:pStyle w:val="Naslov2"/>
       </w:pPr>
       <w:r>
         <w:t>Namen klasifikacije</w:t>
@@ -441,7 +619,15 @@
     <w:p/>
     <w:p>
       <w:r>
-        <w:t xml:space="preserve">S klasifikacijo smo nameravali analizirati podatke (twitte ter članke) in jih deliti na </w:t>
+        <w:t>S klasifikacijo smo nameravali analizirati podatke (</w:t>
+      </w:r>
+      <w:proofErr w:type="spellStart"/>
+      <w:r>
+        <w:t>twitte</w:t>
+      </w:r>
+      <w:proofErr w:type="spellEnd"/>
+      <w:r>
+        <w:t xml:space="preserve"> ter članke) in jih deliti na </w:t>
       </w:r>
       <w:r>
         <w:t>tri kategorije:</w:t>
@@ -449,7 +635,7 @@
     </w:p>
     <w:p>
       <w:pPr>
-        <w:pStyle w:val="ListParagraph"/>
+        <w:pStyle w:val="Odstavekseznama"/>
         <w:numPr>
           <w:ilvl w:val="0"/>
           <w:numId w:val="14"/>
@@ -461,7 +647,7 @@
     </w:p>
     <w:p>
       <w:pPr>
-        <w:pStyle w:val="ListParagraph"/>
+        <w:pStyle w:val="Odstavekseznama"/>
         <w:numPr>
           <w:ilvl w:val="0"/>
           <w:numId w:val="14"/>
@@ -473,7 +659,7 @@
     </w:p>
     <w:p>
       <w:pPr>
-        <w:pStyle w:val="ListParagraph"/>
+        <w:pStyle w:val="Odstavekseznama"/>
         <w:numPr>
           <w:ilvl w:val="0"/>
           <w:numId w:val="14"/>
@@ -485,12 +671,20 @@
     </w:p>
     <w:p>
       <w:r>
-        <w:t>Te ugotovitve pa smo potem nameravali razporediti na graf v istem časovnem obdobju kot ceno oz. volument kriptovalute BTC.</w:t>
-      </w:r>
-    </w:p>
-    <w:p>
-      <w:pPr>
-        <w:pStyle w:val="Heading2"/>
+        <w:t xml:space="preserve">Te ugotovitve pa smo potem nameravali razporediti na graf v istem časovnem obdobju kot ceno oz. volumen </w:t>
+      </w:r>
+      <w:proofErr w:type="spellStart"/>
+      <w:r>
+        <w:t>kriptovalute</w:t>
+      </w:r>
+      <w:proofErr w:type="spellEnd"/>
+      <w:r>
+        <w:t xml:space="preserve"> BTC.</w:t>
+      </w:r>
+    </w:p>
+    <w:p>
+      <w:pPr>
+        <w:pStyle w:val="Naslov2"/>
       </w:pPr>
       <w:r>
         <w:t>Izbira klasifikatorja</w:t>
@@ -511,7 +705,7 @@
         <w:t xml:space="preserve">smo izbrali </w:t>
       </w:r>
       <w:r>
-        <w:t>knjižnjico</w:t>
+        <w:t>knjižnico</w:t>
       </w:r>
       <w:r>
         <w:t xml:space="preserve"> </w:t>
@@ -522,8 +716,13 @@
       <w:r>
         <w:t xml:space="preserve"> </w:t>
       </w:r>
-      <w:r>
-        <w:t xml:space="preserve">textBlob, ki se kar pogosto uporablja pri sentimentalni analizi teksta. Seveda pa smo pri </w:t>
+      <w:proofErr w:type="spellStart"/>
+      <w:r>
+        <w:t>textBlob</w:t>
+      </w:r>
+      <w:proofErr w:type="spellEnd"/>
+      <w:r>
+        <w:t xml:space="preserve">, ki se kar pogosto uporablja pri sentimentalni analizi teksta. Seveda pa smo pri </w:t>
       </w:r>
       <w:r>
         <w:t>tem naleteli na kar nekaj težav: U</w:t>
@@ -540,10 +739,55 @@
         <w:t xml:space="preserve">Naslednja možnost je bila uporabiti </w:t>
       </w:r>
       <w:r>
-        <w:t>naivni bayes klasifikator, prav tako od textBloba, ki uporablja nltk</w:t>
-      </w:r>
-      <w:r>
-        <w:t xml:space="preserve"> (natural language toolkit)</w:t>
+        <w:t xml:space="preserve">naivni </w:t>
+      </w:r>
+      <w:proofErr w:type="spellStart"/>
+      <w:r>
+        <w:t>bayes</w:t>
+      </w:r>
+      <w:proofErr w:type="spellEnd"/>
+      <w:r>
+        <w:t xml:space="preserve"> klasifikator, prav tako od </w:t>
+      </w:r>
+      <w:proofErr w:type="spellStart"/>
+      <w:r>
+        <w:t>textBloba</w:t>
+      </w:r>
+      <w:proofErr w:type="spellEnd"/>
+      <w:r>
+        <w:t xml:space="preserve">, ki uporablja </w:t>
+      </w:r>
+      <w:proofErr w:type="spellStart"/>
+      <w:r>
+        <w:t>nltk</w:t>
+      </w:r>
+      <w:proofErr w:type="spellEnd"/>
+      <w:r>
+        <w:t xml:space="preserve"> (</w:t>
+      </w:r>
+      <w:proofErr w:type="spellStart"/>
+      <w:r>
+        <w:t>natural</w:t>
+      </w:r>
+      <w:proofErr w:type="spellEnd"/>
+      <w:r>
+        <w:t xml:space="preserve"> </w:t>
+      </w:r>
+      <w:proofErr w:type="spellStart"/>
+      <w:r>
+        <w:t>language</w:t>
+      </w:r>
+      <w:proofErr w:type="spellEnd"/>
+      <w:r>
+        <w:t xml:space="preserve"> </w:t>
+      </w:r>
+      <w:proofErr w:type="spellStart"/>
+      <w:r>
+        <w:t>toolkit</w:t>
+      </w:r>
+      <w:proofErr w:type="spellEnd"/>
+      <w:r>
+        <w:t>)</w:t>
       </w:r>
       <w:r>
         <w:t xml:space="preserve"> in ima za učno množico že zbrane podatke ocen oz. mnenj filmov.</w:t>
@@ -555,7 +799,15 @@
         <w:t>ede in izključiti ponovitve besed</w:t>
       </w:r>
       <w:r>
-        <w:t>, linke ter vse za klasifkator »neuporabne« besede</w:t>
+        <w:t xml:space="preserve">, linke ter vse za </w:t>
+      </w:r>
+      <w:proofErr w:type="spellStart"/>
+      <w:r>
+        <w:t>klasifkator</w:t>
+      </w:r>
+      <w:proofErr w:type="spellEnd"/>
+      <w:r>
+        <w:t xml:space="preserve"> »neuporabne« besede</w:t>
       </w:r>
       <w:r>
         <w:t xml:space="preserve"> s tem smo upali,</w:t>
@@ -590,10 +842,18 @@
     <w:p>
       <w:r>
         <w:lastRenderedPageBreak/>
-        <w:t>Kot zadnjo alternativo smo ponovno izbrali prvi klasifikator (kateri je bil večinskemu še najbl</w:t>
-      </w:r>
-      <w:r>
-        <w:t xml:space="preserve">jižji) in odstraniti linke ter nekoristne informacije. Tako smo dobili </w:t>
+        <w:t xml:space="preserve">Kot zadnjo alternativo smo ponovno izbrali prvi klasifikator (kateri je bil večinskemu še </w:t>
+      </w:r>
+      <w:proofErr w:type="spellStart"/>
+      <w:r>
+        <w:t>najbl</w:t>
+      </w:r>
+      <w:r>
+        <w:t>jižji</w:t>
+      </w:r>
+      <w:proofErr w:type="spellEnd"/>
+      <w:r>
+        <w:t xml:space="preserve">) in odstraniti linke ter nekoristne informacije. Tako smo dobili </w:t>
       </w:r>
       <w:r>
         <w:t>klasifikator, ki je bil za 2 odstotka boljši od večinskega klasifikatorja.</w:t>
@@ -601,7 +861,7 @@
     </w:p>
     <w:p>
       <w:pPr>
-        <w:pStyle w:val="Heading2"/>
+        <w:pStyle w:val="Naslov2"/>
       </w:pPr>
       <w:r>
         <w:t>Testiranje klasifikatorja</w:t>
@@ -612,10 +872,16 @@
         <w:t>Klasifikator smo testirali tako, da smo kreirali svoje testne podatke iz naključno iz</w:t>
       </w:r>
       <w:r>
-        <w:t>branih twittov, teh je bilo 115. Te podatke smo klasificirali ročno ter nato pognali klasifikator in preverili rezultate.</w:t>
-      </w:r>
-      <w:bookmarkStart w:id="0" w:name="_GoBack"/>
-      <w:bookmarkEnd w:id="0"/>
+        <w:t xml:space="preserve">branih </w:t>
+      </w:r>
+      <w:proofErr w:type="spellStart"/>
+      <w:r>
+        <w:t>twittov</w:t>
+      </w:r>
+      <w:proofErr w:type="spellEnd"/>
+      <w:r>
+        <w:t>, teh je bilo 115. Te podatke smo klasificirali ročno ter nato pognali klasifikator in preverili rezultate.</w:t>
+      </w:r>
     </w:p>
     <w:p>
       <w:r>
@@ -624,19 +890,27 @@
     </w:p>
     <w:p>
       <w:pPr>
-        <w:pStyle w:val="ListParagraph"/>
+        <w:pStyle w:val="Odstavekseznama"/>
         <w:numPr>
           <w:ilvl w:val="0"/>
           <w:numId w:val="15"/>
         </w:numPr>
       </w:pPr>
       <w:r>
-        <w:t>Večinski klasfikator: 52%</w:t>
-      </w:r>
-    </w:p>
-    <w:p>
-      <w:pPr>
-        <w:pStyle w:val="ListParagraph"/>
+        <w:t xml:space="preserve">Večinski </w:t>
+      </w:r>
+      <w:proofErr w:type="spellStart"/>
+      <w:r>
+        <w:t>klasfikator</w:t>
+      </w:r>
+      <w:proofErr w:type="spellEnd"/>
+      <w:r>
+        <w:t>: 52%</w:t>
+      </w:r>
+    </w:p>
+    <w:p>
+      <w:pPr>
+        <w:pStyle w:val="Odstavekseznama"/>
         <w:numPr>
           <w:ilvl w:val="0"/>
           <w:numId w:val="15"/>
@@ -653,44 +927,398 @@
     </w:p>
     <w:p>
       <w:r>
-        <w:t>V kolikor se poglobimo v rezultate se nam zdi, da je bil rezultat kar pričakovan. V twittih se uporablja ogromno besednih zvez katere je praktično nemogoče klasificirati prav tako je ogromno sarkastičnih povedi itd. Poleg tega smo delili na 3 kategorije kar pomeni da 54% točnost niti ni tako slaba.</w:t>
-      </w:r>
-    </w:p>
-    <w:p>
-      <w:pPr>
-        <w:tabs>
-          <w:tab w:val="left" w:pos="5475"/>
-        </w:tabs>
-        <w:rPr>
-          <w:sz w:val="34"/>
-          <w:szCs w:val="34"/>
-        </w:rPr>
-      </w:pPr>
-      <w:r>
-        <w:rPr>
-          <w:sz w:val="34"/>
-          <w:szCs w:val="34"/>
-        </w:rPr>
-        <w:tab/>
-      </w:r>
-    </w:p>
-    <w:p>
-      <w:pPr>
-        <w:rPr>
-          <w:sz w:val="30"/>
-          <w:szCs w:val="30"/>
-        </w:rPr>
-      </w:pPr>
-    </w:p>
-    <w:p>
-      <w:pPr>
-        <w:spacing w:after="5000"/>
-        <w:jc w:val="center"/>
-        <w:rPr>
-          <w:sz w:val="30"/>
-          <w:szCs w:val="30"/>
-        </w:rPr>
-      </w:pPr>
+        <w:t xml:space="preserve">V kolikor se poglobimo v rezultate se nam zdi, da je bil rezultat kar pričakovan. V </w:t>
+      </w:r>
+      <w:proofErr w:type="spellStart"/>
+      <w:r>
+        <w:t>twittih</w:t>
+      </w:r>
+      <w:proofErr w:type="spellEnd"/>
+      <w:r>
+        <w:t xml:space="preserve"> se uporablja ogromno besednih zvez katere je praktično nemogoče klasificirati prav tako je ogromno sarkastičnih povedi itd. Poleg tega smo delili na 3 kategorije kar pomeni da 54% točnost niti ni tako slaba.</w:t>
+      </w:r>
+    </w:p>
+    <w:p/>
+    <w:p>
+      <w:pPr>
+        <w:rPr>
+          <w:sz w:val="32"/>
+          <w:szCs w:val="32"/>
+        </w:rPr>
+      </w:pPr>
+      <w:r>
+        <w:rPr>
+          <w:sz w:val="32"/>
+          <w:szCs w:val="32"/>
+        </w:rPr>
+        <w:t xml:space="preserve">Naivni </w:t>
+      </w:r>
+      <w:proofErr w:type="spellStart"/>
+      <w:r>
+        <w:rPr>
+          <w:sz w:val="32"/>
+          <w:szCs w:val="32"/>
+        </w:rPr>
+        <w:t>Bayes</w:t>
+      </w:r>
+      <w:proofErr w:type="spellEnd"/>
+      <w:r>
+        <w:rPr>
+          <w:sz w:val="32"/>
+          <w:szCs w:val="32"/>
+        </w:rPr>
+        <w:t xml:space="preserve"> s pomočjo </w:t>
+      </w:r>
+      <w:proofErr w:type="spellStart"/>
+      <w:r>
+        <w:rPr>
+          <w:sz w:val="32"/>
+          <w:szCs w:val="32"/>
+        </w:rPr>
+        <w:t>nltk</w:t>
+      </w:r>
+      <w:proofErr w:type="spellEnd"/>
+    </w:p>
+    <w:p>
+      <w:r>
+        <w:t xml:space="preserve">Poskusili smo zgraditi tudi svoj Naivni </w:t>
+      </w:r>
+      <w:proofErr w:type="spellStart"/>
+      <w:r>
+        <w:t>Bayesov</w:t>
+      </w:r>
+      <w:proofErr w:type="spellEnd"/>
+      <w:r>
+        <w:t xml:space="preserve"> klasifikator. Tudi </w:t>
+      </w:r>
+      <w:r>
+        <w:t>tokrat</w:t>
+      </w:r>
+      <w:r>
+        <w:t xml:space="preserve"> </w:t>
+      </w:r>
+      <w:r>
+        <w:t xml:space="preserve">smo </w:t>
+      </w:r>
+      <w:r>
+        <w:t xml:space="preserve">iz besedila </w:t>
+      </w:r>
+      <w:r>
+        <w:t>najprej odstranili irelevantne besede in tekst, kot so URL povezave, imena uporabnikov ipd. Ker je podatkov, ki smo jih uporabljali preveč, bi, kot že zgoraj omenjeno, trajalo predolgo, da bi vse ročno sentimentalno ocenili (v tem primeru pa potem niti ne bi potrebovali klasifikatorja, saj bi že imeli ocenjene</w:t>
+      </w:r>
+      <w:r>
+        <w:t xml:space="preserve"> vse</w:t>
+      </w:r>
+      <w:r>
+        <w:t xml:space="preserve"> podatke) in nekaj podatkov uporabili kot učno množico, nekaj pa kot testno. Kljub temu smo ocenili nekaj </w:t>
+      </w:r>
+      <w:proofErr w:type="spellStart"/>
+      <w:r>
+        <w:t>tweetov</w:t>
+      </w:r>
+      <w:proofErr w:type="spellEnd"/>
+      <w:r>
+        <w:t xml:space="preserve"> z namenom, da jih uporabimo za testiranje klasifikatorja. Še vedno pa bi </w:t>
+      </w:r>
+      <w:r>
+        <w:t>nam vzelo pre</w:t>
+      </w:r>
+      <w:r>
+        <w:t>več</w:t>
+      </w:r>
+      <w:r>
+        <w:t xml:space="preserve"> časa</w:t>
+      </w:r>
+      <w:r>
+        <w:t>, da bi ocenili dovolj podatkov</w:t>
+      </w:r>
+      <w:r>
+        <w:t xml:space="preserve"> in s tem pri</w:t>
+      </w:r>
+      <w:r>
+        <w:t>dobili smiselno veliko učno množico. Zato smo za učne podatke uporabili prosto</w:t>
+      </w:r>
+      <w:r>
+        <w:t xml:space="preserve"> </w:t>
+      </w:r>
+      <w:r>
+        <w:t>dostopne podatke</w:t>
+      </w:r>
+      <w:r>
+        <w:t xml:space="preserve"> projekta Sentiment140, kjer so za učno množico uporabili 1.600.000 </w:t>
+      </w:r>
+      <w:proofErr w:type="spellStart"/>
+      <w:r>
+        <w:t>tweetov</w:t>
+      </w:r>
+      <w:proofErr w:type="spellEnd"/>
+      <w:r>
+        <w:t>, ocenjen</w:t>
+      </w:r>
+      <w:r>
+        <w:t xml:space="preserve">e </w:t>
+      </w:r>
+      <w:r>
+        <w:t xml:space="preserve">z 0 – negativno ali 4 – pozitivno. </w:t>
+      </w:r>
+    </w:p>
+    <w:p>
+      <w:r>
+        <w:t>Za gradnjo kl</w:t>
+      </w:r>
+      <w:r>
+        <w:t>a</w:t>
+      </w:r>
+      <w:r>
+        <w:t xml:space="preserve">sifikatorja smo uporabili </w:t>
+      </w:r>
+      <w:r>
+        <w:t xml:space="preserve">knjižnico </w:t>
+      </w:r>
+      <w:proofErr w:type="spellStart"/>
+      <w:r>
+        <w:t>nltk</w:t>
+      </w:r>
+      <w:proofErr w:type="spellEnd"/>
+      <w:r>
+        <w:t xml:space="preserve">, s katero je narejen tudi Naivni </w:t>
+      </w:r>
+      <w:proofErr w:type="spellStart"/>
+      <w:r>
+        <w:t>Bayes</w:t>
+      </w:r>
+      <w:proofErr w:type="spellEnd"/>
+      <w:r>
+        <w:t xml:space="preserve"> v knjižnici </w:t>
+      </w:r>
+      <w:proofErr w:type="spellStart"/>
+      <w:r>
+        <w:t>TextBlob</w:t>
+      </w:r>
+      <w:proofErr w:type="spellEnd"/>
+      <w:r>
+        <w:t>. Iz</w:t>
+      </w:r>
+      <w:r>
+        <w:t xml:space="preserve">kazalo se je, da v primeru velike učne množice (npr. vseh 1.600.000 </w:t>
+      </w:r>
+      <w:proofErr w:type="spellStart"/>
+      <w:r>
+        <w:t>tweetov</w:t>
+      </w:r>
+      <w:proofErr w:type="spellEnd"/>
+      <w:r>
+        <w:t>) traja učenje klasifikatorja predolgo za praktično uporabo, prav tako pa je pozneje količina časa, ki ga tak klasifikator potrebuje za klasifikacijo podatkov zalo velika. Zaradi tega smo bili primorani za učne podatke uporabiti le delež podatkov iz učne množice od Sentiment140.</w:t>
+      </w:r>
+    </w:p>
+    <w:p>
+      <w:r>
+        <w:t xml:space="preserve">Klasifikator smo zgradili z uporabo približno 4400 </w:t>
+      </w:r>
+      <w:proofErr w:type="spellStart"/>
+      <w:r>
+        <w:t>tweetov</w:t>
+      </w:r>
+      <w:proofErr w:type="spellEnd"/>
+      <w:r>
+        <w:t xml:space="preserve"> od vseh 1.600.000, že v tem primeru pa </w:t>
+      </w:r>
+      <w:r>
+        <w:t xml:space="preserve">sta </w:t>
+      </w:r>
+      <w:r>
+        <w:t>bil</w:t>
+      </w:r>
+      <w:r>
+        <w:t>i</w:t>
+      </w:r>
+      <w:r>
+        <w:t xml:space="preserve"> </w:t>
+      </w:r>
+      <w:r>
+        <w:t xml:space="preserve">gradnja </w:t>
+      </w:r>
+      <w:r>
+        <w:t>klas</w:t>
+      </w:r>
+      <w:r>
+        <w:t xml:space="preserve">ifikatorja in njegova uporaba nekoliko zamudni. Iz učnih podatkov smo ustvarili seznam vseh besed, ki se pojavijo v </w:t>
+      </w:r>
+      <w:r>
+        <w:t xml:space="preserve">izbranih </w:t>
+      </w:r>
+      <w:r>
+        <w:t xml:space="preserve">podatkih, nato pa se je za vsak </w:t>
+      </w:r>
+      <w:proofErr w:type="spellStart"/>
+      <w:r>
+        <w:t>tweet</w:t>
+      </w:r>
+      <w:proofErr w:type="spellEnd"/>
+      <w:r>
+        <w:t xml:space="preserve"> </w:t>
+      </w:r>
+      <w:r>
+        <w:t xml:space="preserve">v učni množici </w:t>
+      </w:r>
+      <w:r>
+        <w:t>določi</w:t>
+      </w:r>
+      <w:r>
+        <w:t>lo, katere besede od vseh prisotnih besed vsebuje. Te vrednosti vsak</w:t>
+      </w:r>
+      <w:r>
+        <w:t>ega</w:t>
+      </w:r>
+      <w:r>
+        <w:t xml:space="preserve"> </w:t>
+      </w:r>
+      <w:proofErr w:type="spellStart"/>
+      <w:r>
+        <w:t>tweet</w:t>
+      </w:r>
+      <w:r>
+        <w:t>a</w:t>
+      </w:r>
+      <w:proofErr w:type="spellEnd"/>
+      <w:r>
+        <w:t xml:space="preserve">, v kombinaciji s sentimentalno oceno posameznega </w:t>
+      </w:r>
+      <w:proofErr w:type="spellStart"/>
+      <w:r>
+        <w:t>tweeta</w:t>
+      </w:r>
+      <w:proofErr w:type="spellEnd"/>
+      <w:r>
+        <w:t>, je klasifikator uporabil za učenje.</w:t>
+      </w:r>
+      <w:r>
+        <w:t xml:space="preserve"> Klasifikator pri klasifikaciji besedila v obliki odstotkov določi v kolikšni meri je besedilo </w:t>
+      </w:r>
+      <w:r>
+        <w:t xml:space="preserve">sentimentalno </w:t>
+      </w:r>
+      <w:r>
+        <w:t xml:space="preserve">pozitivno in v kolikšni meri je besedilo </w:t>
+      </w:r>
+      <w:r>
+        <w:t xml:space="preserve">sentimentalno </w:t>
+      </w:r>
+      <w:r>
+        <w:t>negativno. T</w:t>
+      </w:r>
+      <w:r>
+        <w:t>i</w:t>
+      </w:r>
+      <w:r>
+        <w:t xml:space="preserve"> dve vrednosti se seštejeta v 100% oz. 1. Nevtra</w:t>
+      </w:r>
+      <w:r>
+        <w:t>ln</w:t>
+      </w:r>
+      <w:r>
+        <w:t xml:space="preserve">o sentimentalno vrednost besedila pa lahko določimo tako, da privzamemo, da je sentimentalnost besedila nevtralna, če se vrednosti </w:t>
+      </w:r>
+      <w:r>
+        <w:t>pozitivno/negativno razlikujeta za dovolj majhen delež, npr. 0,15 oz. 15%.</w:t>
+      </w:r>
+    </w:p>
+    <w:p>
+      <w:r>
+        <w:t xml:space="preserve">Vendar pa smo že </w:t>
+      </w:r>
+      <w:r>
+        <w:t>z ročnim</w:t>
+      </w:r>
+      <w:r>
+        <w:t xml:space="preserve"> pregledom pridobljene analize brez testiranja točnosti </w:t>
+      </w:r>
+      <w:r>
+        <w:t>u</w:t>
+      </w:r>
+      <w:r>
+        <w:t xml:space="preserve">videli, da po našem mnenju klasifikator ni dovolj kvaliteten za uporabo, mogoče celo slabši od prejšnjih poskusov </w:t>
+      </w:r>
+      <w:r>
+        <w:lastRenderedPageBreak/>
+        <w:t>ocenjevanja.</w:t>
+      </w:r>
+      <w:r>
+        <w:t xml:space="preserve"> </w:t>
+      </w:r>
+      <w:r>
+        <w:t xml:space="preserve">Sklepali smo, da </w:t>
+      </w:r>
+      <w:r>
+        <w:t xml:space="preserve">bi klasifikator lahko izboljšali z večjo učno množico, saj bi ta vsebovala več primerov različno ocenjenih </w:t>
+      </w:r>
+      <w:proofErr w:type="spellStart"/>
+      <w:r>
+        <w:t>tweetov</w:t>
+      </w:r>
+      <w:proofErr w:type="spellEnd"/>
+      <w:r>
+        <w:t xml:space="preserve">. To pa ni bila sprejemljiva možnost, saj je bil že trenuten klasifikator dokaj počasen, več učnih podatkov pa bi to lastnost le še poslabšalo. Naše mnenje je tudi, da bi največjo uspešnost klasifikatorja dosegli z učnimi podatki, ki bi vsebovali </w:t>
+      </w:r>
+      <w:proofErr w:type="spellStart"/>
+      <w:r>
+        <w:t>tweete</w:t>
+      </w:r>
+      <w:proofErr w:type="spellEnd"/>
+      <w:r>
+        <w:t xml:space="preserve"> </w:t>
+      </w:r>
+      <w:r>
+        <w:t xml:space="preserve">s področja </w:t>
+      </w:r>
+      <w:proofErr w:type="spellStart"/>
+      <w:r>
+        <w:t>kriptovalut</w:t>
+      </w:r>
+      <w:proofErr w:type="spellEnd"/>
+      <w:r>
+        <w:t xml:space="preserve">, saj bi se tako lahko klasifikator specializiral za ocenjevanje besedila, ki vsebuje izraze in ostale vzorce, značilne za </w:t>
+      </w:r>
+      <w:proofErr w:type="spellStart"/>
+      <w:r>
+        <w:t>tweete</w:t>
+      </w:r>
+      <w:proofErr w:type="spellEnd"/>
+      <w:r>
+        <w:t xml:space="preserve"> o </w:t>
+      </w:r>
+      <w:proofErr w:type="spellStart"/>
+      <w:r>
+        <w:t>kriptovalutah</w:t>
+      </w:r>
+      <w:proofErr w:type="spellEnd"/>
+      <w:r>
+        <w:t xml:space="preserve">. Takšno učno množico bi lahko pridobili, če bi ocenili dovolj veliko število </w:t>
+      </w:r>
+      <w:proofErr w:type="spellStart"/>
+      <w:r>
+        <w:t>tweetov</w:t>
+      </w:r>
+      <w:proofErr w:type="spellEnd"/>
+      <w:r>
+        <w:t xml:space="preserve"> iz naših podatkov</w:t>
+      </w:r>
+      <w:r>
+        <w:t xml:space="preserve">, preostale </w:t>
+      </w:r>
+      <w:proofErr w:type="spellStart"/>
+      <w:r>
+        <w:t>tweete</w:t>
+      </w:r>
+      <w:proofErr w:type="spellEnd"/>
+      <w:r>
+        <w:t xml:space="preserve"> pa bi nato lahko ocenili z našim klasifikatorjem</w:t>
+      </w:r>
+      <w:bookmarkStart w:id="0" w:name="_GoBack"/>
+      <w:bookmarkEnd w:id="0"/>
+      <w:r>
+        <w:t>. To pa nam je, kot že opisano, zaradi časa predstavljalo preveliko oviro.</w:t>
+      </w:r>
     </w:p>
     <w:sectPr>
       <w:footerReference w:type="default" r:id="rId9"/>
@@ -705,7 +1333,7 @@
 </file>
 
 <file path=word/endnotes.xml><?xml version="1.0" encoding="utf-8"?>
-<w:endnotes xmlns:wpc="http://schemas.microsoft.com/office/word/2010/wordprocessingCanvas" xmlns:cx="http://schemas.microsoft.com/office/drawing/2014/chartex" xmlns:cx1="http://schemas.microsoft.com/office/drawing/2015/9/8/chartex" xmlns:mc="http://schemas.openxmlformats.org/markup-compatibility/2006" xmlns:o="urn:schemas-microsoft-com:office:office" xmlns:r="http://schemas.openxmlformats.org/officeDocument/2006/relationships" xmlns:m="http://schemas.openxmlformats.org/officeDocument/2006/math" xmlns:v="urn:schemas-microsoft-com:vml" xmlns:wp14="http://schemas.microsoft.com/office/word/2010/wordprocessingDrawing" xmlns:wp="http://schemas.openxmlformats.org/drawingml/2006/wordprocessingDrawing" xmlns:w10="urn:schemas-microsoft-com:office:word" xmlns:w="http://schemas.openxmlformats.org/wordprocessingml/2006/main" xmlns:w14="http://schemas.microsoft.com/office/word/2010/wordml" xmlns:w15="http://schemas.microsoft.com/office/word/2012/wordml" xmlns:w16se="http://schemas.microsoft.com/office/word/2015/wordml/symex" xmlns:wpg="http://schemas.microsoft.com/office/word/2010/wordprocessingGroup" xmlns:wpi="http://schemas.microsoft.com/office/word/2010/wordprocessingInk" xmlns:wne="http://schemas.microsoft.com/office/word/2006/wordml" xmlns:wps="http://schemas.microsoft.com/office/word/2010/wordprocessingShape" mc:Ignorable="w14 w15 w16se wp14">
+<w:endnotes xmlns:wpc="http://schemas.microsoft.com/office/word/2010/wordprocessingCanvas" xmlns:cx="http://schemas.microsoft.com/office/drawing/2014/chartex" xmlns:cx1="http://schemas.microsoft.com/office/drawing/2015/9/8/chartex" xmlns:cx2="http://schemas.microsoft.com/office/drawing/2015/10/21/chartex" xmlns:cx3="http://schemas.microsoft.com/office/drawing/2016/5/9/chartex" xmlns:cx4="http://schemas.microsoft.com/office/drawing/2016/5/10/chartex" xmlns:cx5="http://schemas.microsoft.com/office/drawing/2016/5/11/chartex" xmlns:cx6="http://schemas.microsoft.com/office/drawing/2016/5/12/chartex" xmlns:cx7="http://schemas.microsoft.com/office/drawing/2016/5/13/chartex" xmlns:cx8="http://schemas.microsoft.com/office/drawing/2016/5/14/chartex" xmlns:mc="http://schemas.openxmlformats.org/markup-compatibility/2006" xmlns:aink="http://schemas.microsoft.com/office/drawing/2016/ink" xmlns:am3d="http://schemas.microsoft.com/office/drawing/2017/model3d" xmlns:o="urn:schemas-microsoft-com:office:office" xmlns:r="http://schemas.openxmlformats.org/officeDocument/2006/relationships" xmlns:m="http://schemas.openxmlformats.org/officeDocument/2006/math" xmlns:v="urn:schemas-microsoft-com:vml" xmlns:wp14="http://schemas.microsoft.com/office/word/2010/wordprocessingDrawing" xmlns:wp="http://schemas.openxmlformats.org/drawingml/2006/wordprocessingDrawing" xmlns:w10="urn:schemas-microsoft-com:office:word" xmlns:w="http://schemas.openxmlformats.org/wordprocessingml/2006/main" xmlns:w14="http://schemas.microsoft.com/office/word/2010/wordml" xmlns:w15="http://schemas.microsoft.com/office/word/2012/wordml" xmlns:w16cid="http://schemas.microsoft.com/office/word/2016/wordml/cid" xmlns:w16se="http://schemas.microsoft.com/office/word/2015/wordml/symex" xmlns:wpg="http://schemas.microsoft.com/office/word/2010/wordprocessingGroup" xmlns:wpi="http://schemas.microsoft.com/office/word/2010/wordprocessingInk" xmlns:wne="http://schemas.microsoft.com/office/word/2006/wordml" xmlns:wps="http://schemas.microsoft.com/office/word/2010/wordprocessingShape" mc:Ignorable="w14 w15 w16se w16cid wp14">
   <w:endnote w:type="separator" w:id="-1">
     <w:p>
       <w:pPr>
@@ -730,7 +1358,7 @@
 </file>
 
 <file path=word/footer1.xml><?xml version="1.0" encoding="utf-8"?>
-<w:ftr xmlns:wpc="http://schemas.microsoft.com/office/word/2010/wordprocessingCanvas" xmlns:cx="http://schemas.microsoft.com/office/drawing/2014/chartex" xmlns:cx1="http://schemas.microsoft.com/office/drawing/2015/9/8/chartex" xmlns:mc="http://schemas.openxmlformats.org/markup-compatibility/2006" xmlns:o="urn:schemas-microsoft-com:office:office" xmlns:r="http://schemas.openxmlformats.org/officeDocument/2006/relationships" xmlns:m="http://schemas.openxmlformats.org/officeDocument/2006/math" xmlns:v="urn:schemas-microsoft-com:vml" xmlns:wp14="http://schemas.microsoft.com/office/word/2010/wordprocessingDrawing" xmlns:wp="http://schemas.openxmlformats.org/drawingml/2006/wordprocessingDrawing" xmlns:w10="urn:schemas-microsoft-com:office:word" xmlns:w="http://schemas.openxmlformats.org/wordprocessingml/2006/main" xmlns:w14="http://schemas.microsoft.com/office/word/2010/wordml" xmlns:w15="http://schemas.microsoft.com/office/word/2012/wordml" xmlns:w16se="http://schemas.microsoft.com/office/word/2015/wordml/symex" xmlns:wpg="http://schemas.microsoft.com/office/word/2010/wordprocessingGroup" xmlns:wpi="http://schemas.microsoft.com/office/word/2010/wordprocessingInk" xmlns:wne="http://schemas.microsoft.com/office/word/2006/wordml" xmlns:wps="http://schemas.microsoft.com/office/word/2010/wordprocessingShape" mc:Ignorable="w14 w15 w16se wp14">
+<w:ftr xmlns:wpc="http://schemas.microsoft.com/office/word/2010/wordprocessingCanvas" xmlns:cx="http://schemas.microsoft.com/office/drawing/2014/chartex" xmlns:cx1="http://schemas.microsoft.com/office/drawing/2015/9/8/chartex" xmlns:cx2="http://schemas.microsoft.com/office/drawing/2015/10/21/chartex" xmlns:cx3="http://schemas.microsoft.com/office/drawing/2016/5/9/chartex" xmlns:cx4="http://schemas.microsoft.com/office/drawing/2016/5/10/chartex" xmlns:cx5="http://schemas.microsoft.com/office/drawing/2016/5/11/chartex" xmlns:cx6="http://schemas.microsoft.com/office/drawing/2016/5/12/chartex" xmlns:cx7="http://schemas.microsoft.com/office/drawing/2016/5/13/chartex" xmlns:cx8="http://schemas.microsoft.com/office/drawing/2016/5/14/chartex" xmlns:mc="http://schemas.openxmlformats.org/markup-compatibility/2006" xmlns:aink="http://schemas.microsoft.com/office/drawing/2016/ink" xmlns:am3d="http://schemas.microsoft.com/office/drawing/2017/model3d" xmlns:o="urn:schemas-microsoft-com:office:office" xmlns:r="http://schemas.openxmlformats.org/officeDocument/2006/relationships" xmlns:m="http://schemas.openxmlformats.org/officeDocument/2006/math" xmlns:v="urn:schemas-microsoft-com:vml" xmlns:wp14="http://schemas.microsoft.com/office/word/2010/wordprocessingDrawing" xmlns:wp="http://schemas.openxmlformats.org/drawingml/2006/wordprocessingDrawing" xmlns:w10="urn:schemas-microsoft-com:office:word" xmlns:w="http://schemas.openxmlformats.org/wordprocessingml/2006/main" xmlns:w14="http://schemas.microsoft.com/office/word/2010/wordml" xmlns:w15="http://schemas.microsoft.com/office/word/2012/wordml" xmlns:w16cid="http://schemas.microsoft.com/office/word/2016/wordml/cid" xmlns:w16se="http://schemas.microsoft.com/office/word/2015/wordml/symex" xmlns:wpg="http://schemas.microsoft.com/office/word/2010/wordprocessingGroup" xmlns:wpi="http://schemas.microsoft.com/office/word/2010/wordprocessingInk" xmlns:wne="http://schemas.microsoft.com/office/word/2006/wordml" xmlns:wps="http://schemas.microsoft.com/office/word/2010/wordprocessingShape" mc:Ignorable="w14 w15 w16se w16cid wp14">
   <w:sdt>
     <w:sdtPr>
       <w:id w:val="1461071857"/>
@@ -747,7 +1375,7 @@
     <w:sdtContent>
       <w:p>
         <w:pPr>
-          <w:pStyle w:val="Footer"/>
+          <w:pStyle w:val="Noga"/>
           <w:jc w:val="right"/>
         </w:pPr>
         <w:r>
@@ -776,14 +1404,14 @@
   </w:sdt>
   <w:p>
     <w:pPr>
-      <w:pStyle w:val="Footer"/>
+      <w:pStyle w:val="Noga"/>
     </w:pPr>
   </w:p>
 </w:ftr>
 </file>
 
 <file path=word/footnotes.xml><?xml version="1.0" encoding="utf-8"?>
-<w:footnotes xmlns:wpc="http://schemas.microsoft.com/office/word/2010/wordprocessingCanvas" xmlns:cx="http://schemas.microsoft.com/office/drawing/2014/chartex" xmlns:cx1="http://schemas.microsoft.com/office/drawing/2015/9/8/chartex" xmlns:mc="http://schemas.openxmlformats.org/markup-compatibility/2006" xmlns:o="urn:schemas-microsoft-com:office:office" xmlns:r="http://schemas.openxmlformats.org/officeDocument/2006/relationships" xmlns:m="http://schemas.openxmlformats.org/officeDocument/2006/math" xmlns:v="urn:schemas-microsoft-com:vml" xmlns:wp14="http://schemas.microsoft.com/office/word/2010/wordprocessingDrawing" xmlns:wp="http://schemas.openxmlformats.org/drawingml/2006/wordprocessingDrawing" xmlns:w10="urn:schemas-microsoft-com:office:word" xmlns:w="http://schemas.openxmlformats.org/wordprocessingml/2006/main" xmlns:w14="http://schemas.microsoft.com/office/word/2010/wordml" xmlns:w15="http://schemas.microsoft.com/office/word/2012/wordml" xmlns:w16se="http://schemas.microsoft.com/office/word/2015/wordml/symex" xmlns:wpg="http://schemas.microsoft.com/office/word/2010/wordprocessingGroup" xmlns:wpi="http://schemas.microsoft.com/office/word/2010/wordprocessingInk" xmlns:wne="http://schemas.microsoft.com/office/word/2006/wordml" xmlns:wps="http://schemas.microsoft.com/office/word/2010/wordprocessingShape" mc:Ignorable="w14 w15 w16se wp14">
+<w:footnotes xmlns:wpc="http://schemas.microsoft.com/office/word/2010/wordprocessingCanvas" xmlns:cx="http://schemas.microsoft.com/office/drawing/2014/chartex" xmlns:cx1="http://schemas.microsoft.com/office/drawing/2015/9/8/chartex" xmlns:cx2="http://schemas.microsoft.com/office/drawing/2015/10/21/chartex" xmlns:cx3="http://schemas.microsoft.com/office/drawing/2016/5/9/chartex" xmlns:cx4="http://schemas.microsoft.com/office/drawing/2016/5/10/chartex" xmlns:cx5="http://schemas.microsoft.com/office/drawing/2016/5/11/chartex" xmlns:cx6="http://schemas.microsoft.com/office/drawing/2016/5/12/chartex" xmlns:cx7="http://schemas.microsoft.com/office/drawing/2016/5/13/chartex" xmlns:cx8="http://schemas.microsoft.com/office/drawing/2016/5/14/chartex" xmlns:mc="http://schemas.openxmlformats.org/markup-compatibility/2006" xmlns:aink="http://schemas.microsoft.com/office/drawing/2016/ink" xmlns:am3d="http://schemas.microsoft.com/office/drawing/2017/model3d" xmlns:o="urn:schemas-microsoft-com:office:office" xmlns:r="http://schemas.openxmlformats.org/officeDocument/2006/relationships" xmlns:m="http://schemas.openxmlformats.org/officeDocument/2006/math" xmlns:v="urn:schemas-microsoft-com:vml" xmlns:wp14="http://schemas.microsoft.com/office/word/2010/wordprocessingDrawing" xmlns:wp="http://schemas.openxmlformats.org/drawingml/2006/wordprocessingDrawing" xmlns:w10="urn:schemas-microsoft-com:office:word" xmlns:w="http://schemas.openxmlformats.org/wordprocessingml/2006/main" xmlns:w14="http://schemas.microsoft.com/office/word/2010/wordml" xmlns:w15="http://schemas.microsoft.com/office/word/2012/wordml" xmlns:w16cid="http://schemas.microsoft.com/office/word/2016/wordml/cid" xmlns:w16se="http://schemas.microsoft.com/office/word/2015/wordml/symex" xmlns:wpg="http://schemas.microsoft.com/office/word/2010/wordprocessingGroup" xmlns:wpi="http://schemas.microsoft.com/office/word/2010/wordprocessingInk" xmlns:wne="http://schemas.microsoft.com/office/word/2006/wordml" xmlns:wps="http://schemas.microsoft.com/office/word/2010/wordprocessingShape" mc:Ignorable="w14 w15 w16se w16cid wp14">
   <w:footnote w:type="separator" w:id="-1">
     <w:p>
       <w:pPr>
@@ -808,7 +1436,7 @@
 </file>
 
 <file path=word/numbering.xml><?xml version="1.0" encoding="utf-8"?>
-<w:numbering xmlns:wpc="http://schemas.microsoft.com/office/word/2010/wordprocessingCanvas" xmlns:cx="http://schemas.microsoft.com/office/drawing/2014/chartex" xmlns:cx1="http://schemas.microsoft.com/office/drawing/2015/9/8/chartex" xmlns:mc="http://schemas.openxmlformats.org/markup-compatibility/2006" xmlns:o="urn:schemas-microsoft-com:office:office" xmlns:r="http://schemas.openxmlformats.org/officeDocument/2006/relationships" xmlns:m="http://schemas.openxmlformats.org/officeDocument/2006/math" xmlns:v="urn:schemas-microsoft-com:vml" xmlns:wp14="http://schemas.microsoft.com/office/word/2010/wordprocessingDrawing" xmlns:wp="http://schemas.openxmlformats.org/drawingml/2006/wordprocessingDrawing" xmlns:w10="urn:schemas-microsoft-com:office:word" xmlns:w="http://schemas.openxmlformats.org/wordprocessingml/2006/main" xmlns:w14="http://schemas.microsoft.com/office/word/2010/wordml" xmlns:w15="http://schemas.microsoft.com/office/word/2012/wordml" xmlns:w16se="http://schemas.microsoft.com/office/word/2015/wordml/symex" xmlns:wpg="http://schemas.microsoft.com/office/word/2010/wordprocessingGroup" xmlns:wpi="http://schemas.microsoft.com/office/word/2010/wordprocessingInk" xmlns:wne="http://schemas.microsoft.com/office/word/2006/wordml" xmlns:wps="http://schemas.microsoft.com/office/word/2010/wordprocessingShape" mc:Ignorable="w14 w15 w16se wp14">
+<w:numbering xmlns:wpc="http://schemas.microsoft.com/office/word/2010/wordprocessingCanvas" xmlns:cx="http://schemas.microsoft.com/office/drawing/2014/chartex" xmlns:cx1="http://schemas.microsoft.com/office/drawing/2015/9/8/chartex" xmlns:cx2="http://schemas.microsoft.com/office/drawing/2015/10/21/chartex" xmlns:cx3="http://schemas.microsoft.com/office/drawing/2016/5/9/chartex" xmlns:cx4="http://schemas.microsoft.com/office/drawing/2016/5/10/chartex" xmlns:cx5="http://schemas.microsoft.com/office/drawing/2016/5/11/chartex" xmlns:cx6="http://schemas.microsoft.com/office/drawing/2016/5/12/chartex" xmlns:cx7="http://schemas.microsoft.com/office/drawing/2016/5/13/chartex" xmlns:cx8="http://schemas.microsoft.com/office/drawing/2016/5/14/chartex" xmlns:mc="http://schemas.openxmlformats.org/markup-compatibility/2006" xmlns:aink="http://schemas.microsoft.com/office/drawing/2016/ink" xmlns:am3d="http://schemas.microsoft.com/office/drawing/2017/model3d" xmlns:o="urn:schemas-microsoft-com:office:office" xmlns:r="http://schemas.openxmlformats.org/officeDocument/2006/relationships" xmlns:m="http://schemas.openxmlformats.org/officeDocument/2006/math" xmlns:v="urn:schemas-microsoft-com:vml" xmlns:wp14="http://schemas.microsoft.com/office/word/2010/wordprocessingDrawing" xmlns:wp="http://schemas.openxmlformats.org/drawingml/2006/wordprocessingDrawing" xmlns:w10="urn:schemas-microsoft-com:office:word" xmlns:w="http://schemas.openxmlformats.org/wordprocessingml/2006/main" xmlns:w14="http://schemas.microsoft.com/office/word/2010/wordml" xmlns:w15="http://schemas.microsoft.com/office/word/2012/wordml" xmlns:w16cid="http://schemas.microsoft.com/office/word/2016/wordml/cid" xmlns:w16se="http://schemas.microsoft.com/office/word/2015/wordml/symex" xmlns:wpg="http://schemas.microsoft.com/office/word/2010/wordprocessingGroup" xmlns:wpi="http://schemas.microsoft.com/office/word/2010/wordprocessingInk" xmlns:wne="http://schemas.microsoft.com/office/word/2006/wordml" xmlns:wps="http://schemas.microsoft.com/office/word/2010/wordprocessingShape" mc:Ignorable="w14 w15 w16se w16cid wp14">
   <w:abstractNum w:abstractNumId="0" w15:restartNumberingAfterBreak="0">
     <w:nsid w:val="02011443"/>
     <w:multiLevelType w:val="multilevel"/>
@@ -2472,7 +3100,7 @@
 </file>
 
 <file path=word/styles.xml><?xml version="1.0" encoding="utf-8"?>
-<w:styles xmlns:mc="http://schemas.openxmlformats.org/markup-compatibility/2006" xmlns:r="http://schemas.openxmlformats.org/officeDocument/2006/relationships" xmlns:w="http://schemas.openxmlformats.org/wordprocessingml/2006/main" xmlns:w14="http://schemas.microsoft.com/office/word/2010/wordml" xmlns:w15="http://schemas.microsoft.com/office/word/2012/wordml" xmlns:w16se="http://schemas.microsoft.com/office/word/2015/wordml/symex" mc:Ignorable="w14 w15 w16se">
+<w:styles xmlns:mc="http://schemas.openxmlformats.org/markup-compatibility/2006" xmlns:r="http://schemas.openxmlformats.org/officeDocument/2006/relationships" xmlns:w="http://schemas.openxmlformats.org/wordprocessingml/2006/main" xmlns:w14="http://schemas.microsoft.com/office/word/2010/wordml" xmlns:w15="http://schemas.microsoft.com/office/word/2012/wordml" xmlns:w16cid="http://schemas.microsoft.com/office/word/2016/wordml/cid" xmlns:w16se="http://schemas.microsoft.com/office/word/2015/wordml/symex" mc:Ignorable="w14 w15 w16se w16cid">
   <w:docDefaults>
     <w:rPrDefault>
       <w:rPr>
@@ -2488,7 +3116,7 @@
       </w:pPr>
     </w:pPrDefault>
   </w:docDefaults>
-  <w:latentStyles w:defLockedState="0" w:defUIPriority="99" w:defSemiHidden="0" w:defUnhideWhenUsed="0" w:defQFormat="0" w:count="371">
+  <w:latentStyles w:defLockedState="0" w:defUIPriority="99" w:defSemiHidden="0" w:defUnhideWhenUsed="0" w:defQFormat="0" w:count="376">
     <w:lsdException w:name="Normal" w:uiPriority="0" w:qFormat="1"/>
     <w:lsdException w:name="heading 1" w:uiPriority="9" w:qFormat="1"/>
     <w:lsdException w:name="heading 2" w:semiHidden="1" w:uiPriority="9" w:unhideWhenUsed="1" w:qFormat="1"/>
@@ -2594,7 +3222,6 @@
     <w:lsdException w:name="HTML Sample" w:semiHidden="1" w:unhideWhenUsed="1"/>
     <w:lsdException w:name="HTML Typewriter" w:semiHidden="1" w:unhideWhenUsed="1"/>
     <w:lsdException w:name="HTML Variable" w:semiHidden="1" w:unhideWhenUsed="1"/>
-    <w:lsdException w:name="Normal Table" w:semiHidden="1" w:unhideWhenUsed="1"/>
     <w:lsdException w:name="annotation subject" w:semiHidden="1" w:unhideWhenUsed="1"/>
     <w:lsdException w:name="No List" w:semiHidden="1" w:unhideWhenUsed="1"/>
     <w:lsdException w:name="Outline List 1" w:semiHidden="1" w:unhideWhenUsed="1"/>
@@ -2637,11 +3264,8 @@
     <w:lsdException w:name="Table Contemporary" w:semiHidden="1" w:unhideWhenUsed="1"/>
     <w:lsdException w:name="Table Elegant" w:semiHidden="1" w:unhideWhenUsed="1"/>
     <w:lsdException w:name="Table Professional" w:semiHidden="1" w:unhideWhenUsed="1"/>
-    <w:lsdException w:name="Table Subtle 1" w:semiHidden="1" w:unhideWhenUsed="1"/>
     <w:lsdException w:name="Table Subtle 2" w:semiHidden="1" w:unhideWhenUsed="1"/>
     <w:lsdException w:name="Table Web 1" w:semiHidden="1" w:unhideWhenUsed="1"/>
-    <w:lsdException w:name="Table Web 2" w:semiHidden="1" w:unhideWhenUsed="1"/>
-    <w:lsdException w:name="Table Web 3" w:semiHidden="1" w:unhideWhenUsed="1"/>
     <w:lsdException w:name="Balloon Text" w:semiHidden="1" w:unhideWhenUsed="1"/>
     <w:lsdException w:name="Table Grid" w:uiPriority="39"/>
     <w:lsdException w:name="Table Theme" w:semiHidden="1" w:unhideWhenUsed="1"/>
@@ -2860,16 +3484,21 @@
     <w:lsdException w:name="List Table 5 Dark Accent 6" w:uiPriority="50"/>
     <w:lsdException w:name="List Table 6 Colorful Accent 6" w:uiPriority="51"/>
     <w:lsdException w:name="List Table 7 Colorful Accent 6" w:uiPriority="52"/>
+    <w:lsdException w:name="Mention" w:semiHidden="1" w:unhideWhenUsed="1"/>
+    <w:lsdException w:name="Smart Hyperlink" w:semiHidden="1" w:unhideWhenUsed="1"/>
+    <w:lsdException w:name="Hashtag" w:semiHidden="1" w:unhideWhenUsed="1"/>
+    <w:lsdException w:name="Unresolved Mention" w:semiHidden="1" w:unhideWhenUsed="1"/>
+    <w:lsdException w:name="Smart Link" w:semiHidden="1" w:unhideWhenUsed="1"/>
   </w:latentStyles>
-  <w:style w:type="paragraph" w:default="1" w:styleId="Normal">
+  <w:style w:type="paragraph" w:default="1" w:styleId="Navaden">
     <w:name w:val="Normal"/>
     <w:qFormat/>
   </w:style>
-  <w:style w:type="paragraph" w:styleId="Heading1">
+  <w:style w:type="paragraph" w:styleId="Naslov1">
     <w:name w:val="heading 1"/>
-    <w:basedOn w:val="Normal"/>
-    <w:next w:val="Normal"/>
-    <w:link w:val="Heading1Char"/>
+    <w:basedOn w:val="Navaden"/>
+    <w:next w:val="Navaden"/>
+    <w:link w:val="Naslov1Znak"/>
     <w:uiPriority w:val="9"/>
     <w:qFormat/>
     <w:rsid w:val="00B74367"/>
@@ -2886,11 +3515,11 @@
       <w:szCs w:val="32"/>
     </w:rPr>
   </w:style>
-  <w:style w:type="paragraph" w:styleId="Heading2">
+  <w:style w:type="paragraph" w:styleId="Naslov2">
     <w:name w:val="heading 2"/>
-    <w:basedOn w:val="Normal"/>
-    <w:next w:val="Normal"/>
-    <w:link w:val="Heading2Char"/>
+    <w:basedOn w:val="Navaden"/>
+    <w:next w:val="Navaden"/>
+    <w:link w:val="Naslov2Znak"/>
     <w:uiPriority w:val="9"/>
     <w:unhideWhenUsed/>
     <w:qFormat/>
@@ -2908,13 +3537,13 @@
       <w:szCs w:val="26"/>
     </w:rPr>
   </w:style>
-  <w:style w:type="character" w:default="1" w:styleId="DefaultParagraphFont">
+  <w:style w:type="character" w:default="1" w:styleId="Privzetapisavaodstavka">
     <w:name w:val="Default Paragraph Font"/>
     <w:uiPriority w:val="1"/>
     <w:semiHidden/>
     <w:unhideWhenUsed/>
   </w:style>
-  <w:style w:type="table" w:default="1" w:styleId="TableNormal">
+  <w:style w:type="table" w:default="1" w:styleId="Navadnatabela">
     <w:name w:val="Normal Table"/>
     <w:uiPriority w:val="99"/>
     <w:semiHidden/>
@@ -2929,15 +3558,15 @@
       </w:tblCellMar>
     </w:tblPr>
   </w:style>
-  <w:style w:type="numbering" w:default="1" w:styleId="NoList">
+  <w:style w:type="numbering" w:default="1" w:styleId="Brezseznama">
     <w:name w:val="No List"/>
     <w:uiPriority w:val="99"/>
     <w:semiHidden/>
     <w:unhideWhenUsed/>
   </w:style>
-  <w:style w:type="table" w:styleId="TableGrid">
+  <w:style w:type="table" w:styleId="Tabelamrea">
     <w:name w:val="Table Grid"/>
-    <w:basedOn w:val="TableNormal"/>
+    <w:basedOn w:val="Navadnatabela"/>
     <w:uiPriority w:val="39"/>
     <w:rsid w:val="00AC260D"/>
     <w:pPr>
@@ -2954,9 +3583,9 @@
       </w:tblBorders>
     </w:tblPr>
   </w:style>
-  <w:style w:type="paragraph" w:styleId="ListParagraph">
+  <w:style w:type="paragraph" w:styleId="Odstavekseznama">
     <w:name w:val="List Paragraph"/>
-    <w:basedOn w:val="Normal"/>
+    <w:basedOn w:val="Navaden"/>
     <w:uiPriority w:val="34"/>
     <w:qFormat/>
     <w:rsid w:val="00AC260D"/>
@@ -2965,7 +3594,7 @@
       <w:contextualSpacing/>
     </w:pPr>
   </w:style>
-  <w:style w:type="paragraph" w:styleId="NoSpacing">
+  <w:style w:type="paragraph" w:styleId="Brezrazmikov">
     <w:name w:val="No Spacing"/>
     <w:uiPriority w:val="1"/>
     <w:qFormat/>
@@ -2974,10 +3603,10 @@
       <w:spacing w:after="0" w:line="240" w:lineRule="auto"/>
     </w:pPr>
   </w:style>
-  <w:style w:type="paragraph" w:styleId="Header">
+  <w:style w:type="paragraph" w:styleId="Glava">
     <w:name w:val="header"/>
-    <w:basedOn w:val="Normal"/>
-    <w:link w:val="HeaderChar"/>
+    <w:basedOn w:val="Navaden"/>
+    <w:link w:val="GlavaZnak"/>
     <w:uiPriority w:val="99"/>
     <w:unhideWhenUsed/>
     <w:rsid w:val="00B74367"/>
@@ -2989,17 +3618,17 @@
       <w:spacing w:after="0" w:line="240" w:lineRule="auto"/>
     </w:pPr>
   </w:style>
-  <w:style w:type="character" w:customStyle="1" w:styleId="HeaderChar">
-    <w:name w:val="Header Char"/>
-    <w:basedOn w:val="DefaultParagraphFont"/>
-    <w:link w:val="Header"/>
+  <w:style w:type="character" w:customStyle="1" w:styleId="GlavaZnak">
+    <w:name w:val="Glava Znak"/>
+    <w:basedOn w:val="Privzetapisavaodstavka"/>
+    <w:link w:val="Glava"/>
     <w:uiPriority w:val="99"/>
     <w:rsid w:val="00B74367"/>
   </w:style>
-  <w:style w:type="paragraph" w:styleId="Footer">
+  <w:style w:type="paragraph" w:styleId="Noga">
     <w:name w:val="footer"/>
-    <w:basedOn w:val="Normal"/>
-    <w:link w:val="FooterChar"/>
+    <w:basedOn w:val="Navaden"/>
+    <w:link w:val="NogaZnak"/>
     <w:uiPriority w:val="99"/>
     <w:unhideWhenUsed/>
     <w:rsid w:val="00B74367"/>
@@ -3011,17 +3640,17 @@
       <w:spacing w:after="0" w:line="240" w:lineRule="auto"/>
     </w:pPr>
   </w:style>
-  <w:style w:type="character" w:customStyle="1" w:styleId="FooterChar">
-    <w:name w:val="Footer Char"/>
-    <w:basedOn w:val="DefaultParagraphFont"/>
-    <w:link w:val="Footer"/>
+  <w:style w:type="character" w:customStyle="1" w:styleId="NogaZnak">
+    <w:name w:val="Noga Znak"/>
+    <w:basedOn w:val="Privzetapisavaodstavka"/>
+    <w:link w:val="Noga"/>
     <w:uiPriority w:val="99"/>
     <w:rsid w:val="00B74367"/>
   </w:style>
-  <w:style w:type="character" w:customStyle="1" w:styleId="Heading1Char">
-    <w:name w:val="Heading 1 Char"/>
-    <w:basedOn w:val="DefaultParagraphFont"/>
-    <w:link w:val="Heading1"/>
+  <w:style w:type="character" w:customStyle="1" w:styleId="Naslov1Znak">
+    <w:name w:val="Naslov 1 Znak"/>
+    <w:basedOn w:val="Privzetapisavaodstavka"/>
+    <w:link w:val="Naslov1"/>
     <w:uiPriority w:val="9"/>
     <w:rsid w:val="00B74367"/>
     <w:rPr>
@@ -3031,10 +3660,10 @@
       <w:szCs w:val="32"/>
     </w:rPr>
   </w:style>
-  <w:style w:type="paragraph" w:styleId="TOCHeading">
+  <w:style w:type="paragraph" w:styleId="NaslovTOC">
     <w:name w:val="TOC Heading"/>
-    <w:basedOn w:val="Heading1"/>
-    <w:next w:val="Normal"/>
+    <w:basedOn w:val="Naslov1"/>
+    <w:next w:val="Navaden"/>
     <w:uiPriority w:val="39"/>
     <w:unhideWhenUsed/>
     <w:qFormat/>
@@ -3046,10 +3675,10 @@
       <w:lang w:val="en-US"/>
     </w:rPr>
   </w:style>
-  <w:style w:type="character" w:customStyle="1" w:styleId="Heading2Char">
-    <w:name w:val="Heading 2 Char"/>
-    <w:basedOn w:val="DefaultParagraphFont"/>
-    <w:link w:val="Heading2"/>
+  <w:style w:type="character" w:customStyle="1" w:styleId="Naslov2Znak">
+    <w:name w:val="Naslov 2 Znak"/>
+    <w:basedOn w:val="Privzetapisavaodstavka"/>
+    <w:link w:val="Naslov2"/>
     <w:uiPriority w:val="9"/>
     <w:rsid w:val="001863F9"/>
     <w:rPr>
@@ -3362,7 +3991,7 @@
 </file>
 
 <file path=customXml/itemProps1.xml><?xml version="1.0" encoding="utf-8"?>
-<ds:datastoreItem xmlns:ds="http://schemas.openxmlformats.org/officeDocument/2006/customXml" ds:itemID="{48D1BA7E-A130-46FE-ADA5-9B305E56CBA5}">
+<ds:datastoreItem xmlns:ds="http://schemas.openxmlformats.org/officeDocument/2006/customXml" ds:itemID="{553A795F-46C6-4F85-830E-B19871905686}">
   <ds:schemaRefs>
     <ds:schemaRef ds:uri="http://schemas.openxmlformats.org/officeDocument/2006/bibliography"/>
   </ds:schemaRefs>

</xml_diff>